<commit_message>
Systemspezifikation kleinere Fehler behoben. Als PDF gespeichert.
</commit_message>
<xml_diff>
--- a/docs/Systemspezifikation/Systemspezifikation.docx
+++ b/docs/Systemspezifikation/Systemspezifikation.docx
@@ -10,7 +10,7 @@
         <mc:AlternateContent>
           <mc:Choice Requires="wps">
             <w:drawing>
-              <wp:anchor distT="2160270" distB="6480810" distL="114300" distR="114300" simplePos="0" relativeHeight="3" behindDoc="1" locked="0" layoutInCell="1" allowOverlap="1" wp14:anchorId="6B6F80F4">
+              <wp:anchor distT="2160270" distB="6480810" distL="114300" distR="114300" simplePos="0" relativeHeight="3" behindDoc="1" locked="0" layoutInCell="1" allowOverlap="1" wp14:anchorId="1C2BF3E8" wp14:editId="5D38C580">
                 <wp:simplePos x="0" y="0"/>
                 <wp:positionH relativeFrom="page">
                   <wp:posOffset>942975</wp:posOffset>
@@ -68,6 +68,7 @@
                               <w:spacing w:after="480"/>
                             </w:pPr>
                             <w:bookmarkStart w:id="0" w:name="_Toc529782489"/>
+                            <w:bookmarkStart w:id="1" w:name="_Toc532046822"/>
                             <w:r>
                               <w:rPr>
                                 <w:rStyle w:val="fettTH"/>
@@ -75,6 +76,7 @@
                               <w:t>driving-e-car.de</w:t>
                             </w:r>
                             <w:bookmarkEnd w:id="0"/>
+                            <w:bookmarkEnd w:id="1"/>
                             <w:r>
                               <w:rPr>
                                 <w:rStyle w:val="fettTH"/>
@@ -117,15 +119,17 @@
                               <w:pStyle w:val="TitelTitelseite20ptTH"/>
                               <w:spacing w:after="480"/>
                             </w:pPr>
-                            <w:bookmarkStart w:id="1" w:name="_Toc529539724"/>
-                            <w:bookmarkStart w:id="2" w:name="_Toc529176722"/>
-                            <w:bookmarkStart w:id="3" w:name="_Toc529782490"/>
+                            <w:bookmarkStart w:id="2" w:name="_Toc529539724"/>
+                            <w:bookmarkStart w:id="3" w:name="_Toc529176722"/>
+                            <w:bookmarkStart w:id="4" w:name="_Toc529782490"/>
+                            <w:bookmarkStart w:id="5" w:name="_Toc532046823"/>
                             <w:r>
                               <w:t>Systemspezifikation</w:t>
                             </w:r>
-                            <w:bookmarkEnd w:id="1"/>
                             <w:bookmarkEnd w:id="2"/>
                             <w:bookmarkEnd w:id="3"/>
+                            <w:bookmarkEnd w:id="4"/>
+                            <w:bookmarkEnd w:id="5"/>
                           </w:p>
                           <w:p>
                             <w:pPr>
@@ -159,13 +163,7 @@
                               <w:rPr>
                                 <w:b/>
                               </w:rPr>
-                              <w:t xml:space="preserve">, </w:t>
-                            </w:r>
-                            <w:r>
-                              <w:rPr>
-                                <w:b/>
-                              </w:rPr>
-                              <w:t>Florian Heinrich</w:t>
+                              <w:t>, Florian Heinrich</w:t>
                             </w:r>
                           </w:p>
                           <w:p>
@@ -180,7 +178,18 @@
                             </w:r>
                             <w:r>
                               <w:tab/>
-                              <w:t>12.11.2018</w:t>
+                            </w:r>
+                            <w:r>
+                              <w:t>08</w:t>
+                            </w:r>
+                            <w:r>
+                              <w:t>.1</w:t>
+                            </w:r>
+                            <w:r>
+                              <w:t>2</w:t>
+                            </w:r>
+                            <w:r>
+                              <w:t>.2018</w:t>
                             </w:r>
                           </w:p>
                           <w:p>
@@ -192,7 +201,10 @@
                             </w:r>
                             <w:r>
                               <w:tab/>
-                              <w:t>1.0</w:t>
+                              <w:t>1.</w:t>
+                            </w:r>
+                            <w:r>
+                              <w:t>1</w:t>
                             </w:r>
                           </w:p>
                         </w:txbxContent>
@@ -208,7 +220,7 @@
           </mc:Choice>
           <mc:Fallback>
             <w:pict>
-              <v:rect w14:anchorId="6B6F80F4" id="Textfeld 9" o:spid="_x0000_s1026" style="position:absolute;margin-left:74.25pt;margin-top:141.75pt;width:433.6pt;height:172.35pt;z-index:-503316477;visibility:visible;mso-wrap-style:square;mso-wrap-distance-left:9pt;mso-wrap-distance-top:170.1pt;mso-wrap-distance-right:9pt;mso-wrap-distance-bottom:510.3pt;mso-position-horizontal:absolute;mso-position-horizontal-relative:page;mso-position-vertical:absolute;mso-position-vertical-relative:page;v-text-anchor:top" o:gfxdata="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" filled="f" stroked="f">
+              <v:rect w14:anchorId="1C2BF3E8" id="Textfeld 9" o:spid="_x0000_s1026" style="position:absolute;margin-left:74.25pt;margin-top:141.75pt;width:433.6pt;height:172.35pt;z-index:-503316477;visibility:visible;mso-wrap-style:square;mso-wrap-distance-left:9pt;mso-wrap-distance-top:170.1pt;mso-wrap-distance-right:9pt;mso-wrap-distance-bottom:510.3pt;mso-position-horizontal:absolute;mso-position-horizontal-relative:page;mso-position-vertical:absolute;mso-position-vertical-relative:page;v-text-anchor:top" o:gfxdata="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" filled="f" stroked="f">
                 <v:textbox style="mso-fit-shape-to-text:t" inset="0,0,0,0">
                   <w:txbxContent>
                     <w:p>
@@ -224,14 +236,16 @@
                         <w:pStyle w:val="TitelTitelseite20ptTH"/>
                         <w:spacing w:after="480"/>
                       </w:pPr>
-                      <w:bookmarkStart w:id="4" w:name="_Toc529782489"/>
+                      <w:bookmarkStart w:id="6" w:name="_Toc529782489"/>
+                      <w:bookmarkStart w:id="7" w:name="_Toc532046822"/>
                       <w:r>
                         <w:rPr>
                           <w:rStyle w:val="fettTH"/>
                         </w:rPr>
                         <w:t>driving-e-car.de</w:t>
                       </w:r>
-                      <w:bookmarkEnd w:id="4"/>
+                      <w:bookmarkEnd w:id="6"/>
+                      <w:bookmarkEnd w:id="7"/>
                       <w:r>
                         <w:rPr>
                           <w:rStyle w:val="fettTH"/>
@@ -274,15 +288,17 @@
                         <w:pStyle w:val="TitelTitelseite20ptTH"/>
                         <w:spacing w:after="480"/>
                       </w:pPr>
-                      <w:bookmarkStart w:id="5" w:name="_Toc529539724"/>
-                      <w:bookmarkStart w:id="6" w:name="_Toc529176722"/>
-                      <w:bookmarkStart w:id="7" w:name="_Toc529782490"/>
+                      <w:bookmarkStart w:id="8" w:name="_Toc529539724"/>
+                      <w:bookmarkStart w:id="9" w:name="_Toc529176722"/>
+                      <w:bookmarkStart w:id="10" w:name="_Toc529782490"/>
+                      <w:bookmarkStart w:id="11" w:name="_Toc532046823"/>
                       <w:r>
                         <w:t>Systemspezifikation</w:t>
                       </w:r>
-                      <w:bookmarkEnd w:id="5"/>
-                      <w:bookmarkEnd w:id="6"/>
-                      <w:bookmarkEnd w:id="7"/>
+                      <w:bookmarkEnd w:id="8"/>
+                      <w:bookmarkEnd w:id="9"/>
+                      <w:bookmarkEnd w:id="10"/>
+                      <w:bookmarkEnd w:id="11"/>
                     </w:p>
                     <w:p>
                       <w:pPr>
@@ -316,13 +332,7 @@
                         <w:rPr>
                           <w:b/>
                         </w:rPr>
-                        <w:t xml:space="preserve">, </w:t>
-                      </w:r>
-                      <w:r>
-                        <w:rPr>
-                          <w:b/>
-                        </w:rPr>
-                        <w:t>Florian Heinrich</w:t>
+                        <w:t>, Florian Heinrich</w:t>
                       </w:r>
                     </w:p>
                     <w:p>
@@ -337,7 +347,18 @@
                       </w:r>
                       <w:r>
                         <w:tab/>
-                        <w:t>12.11.2018</w:t>
+                      </w:r>
+                      <w:r>
+                        <w:t>08</w:t>
+                      </w:r>
+                      <w:r>
+                        <w:t>.1</w:t>
+                      </w:r>
+                      <w:r>
+                        <w:t>2</w:t>
+                      </w:r>
+                      <w:r>
+                        <w:t>.2018</w:t>
                       </w:r>
                     </w:p>
                     <w:p>
@@ -349,7 +370,10 @@
                       </w:r>
                       <w:r>
                         <w:tab/>
-                        <w:t>1.0</w:t>
+                        <w:t>1.</w:t>
+                      </w:r>
+                      <w:r>
+                        <w:t>1</w:t>
                       </w:r>
                     </w:p>
                   </w:txbxContent>
@@ -360,18 +384,19 @@
           </mc:Fallback>
         </mc:AlternateContent>
       </w:r>
-      <w:bookmarkStart w:id="8" w:name="OLE_LINK12"/>
-      <w:bookmarkStart w:id="9" w:name="OLE_LINK13"/>
-      <w:bookmarkStart w:id="10" w:name="_Toc529176723"/>
-      <w:bookmarkEnd w:id="8"/>
-      <w:bookmarkEnd w:id="9"/>
-      <w:bookmarkEnd w:id="10"/>
+      <w:bookmarkStart w:id="12" w:name="OLE_LINK12"/>
+      <w:bookmarkStart w:id="13" w:name="OLE_LINK13"/>
+      <w:bookmarkStart w:id="14" w:name="_Toc529176723"/>
+      <w:bookmarkEnd w:id="12"/>
+      <w:bookmarkEnd w:id="13"/>
+      <w:bookmarkEnd w:id="14"/>
       <w:r>
         <w:br w:type="page"/>
       </w:r>
     </w:p>
-    <w:bookmarkStart w:id="11" w:name="_Toc529782491" w:displacedByCustomXml="next"/>
-    <w:bookmarkStart w:id="12" w:name="_Toc529539725" w:displacedByCustomXml="next"/>
+    <w:bookmarkStart w:id="15" w:name="_Toc529539725" w:displacedByCustomXml="next"/>
+    <w:bookmarkStart w:id="16" w:name="_Toc529782491" w:displacedByCustomXml="next"/>
+    <w:bookmarkStart w:id="17" w:name="_Toc532046824" w:displacedByCustomXml="next"/>
     <w:sdt>
       <w:sdtPr>
         <w:rPr>
@@ -397,15 +422,18 @@
           <w:r>
             <w:t>Inhalt</w:t>
           </w:r>
-          <w:bookmarkEnd w:id="12"/>
-          <w:bookmarkEnd w:id="11"/>
+          <w:bookmarkEnd w:id="17"/>
+          <w:bookmarkEnd w:id="16"/>
+          <w:bookmarkEnd w:id="15"/>
         </w:p>
         <w:p>
           <w:pPr>
             <w:pStyle w:val="Verzeichnis1"/>
+            <w:ind w:left="0" w:firstLine="0"/>
             <w:rPr>
               <w:rFonts w:asciiTheme="minorHAnsi" w:eastAsiaTheme="minorEastAsia" w:hAnsiTheme="minorHAnsi" w:cstheme="minorBidi"/>
               <w:b w:val="0"/>
+              <w:noProof/>
               <w:color w:val="auto"/>
               <w:sz w:val="22"/>
               <w:szCs w:val="22"/>
@@ -427,19 +455,19 @@
             </w:rPr>
             <w:fldChar w:fldCharType="separate"/>
           </w:r>
-          <w:hyperlink w:anchor="_Toc529782493">
-            <w:r>
-              <w:rPr>
-                <w:rStyle w:val="IndexLink"/>
-                <w:webHidden/>
+          <w:hyperlink w:anchor="_Toc532046826" w:history="1">
+            <w:r>
+              <w:rPr>
+                <w:rStyle w:val="Hyperlink"/>
+                <w:noProof/>
               </w:rPr>
               <w:t>1</w:t>
             </w:r>
             <w:r>
               <w:rPr>
-                <w:rStyle w:val="IndexLink"/>
-                <w:rFonts w:eastAsiaTheme="minorEastAsia" w:cstheme="minorBidi"/>
+                <w:rFonts w:asciiTheme="minorHAnsi" w:eastAsiaTheme="minorEastAsia" w:hAnsiTheme="minorHAnsi" w:cstheme="minorBidi"/>
                 <w:b w:val="0"/>
+                <w:noProof/>
                 <w:color w:val="auto"/>
                 <w:sz w:val="22"/>
                 <w:szCs w:val="22"/>
@@ -448,42 +476,55 @@
             </w:r>
             <w:r>
               <w:rPr>
-                <w:rStyle w:val="IndexLink"/>
+                <w:rStyle w:val="Hyperlink"/>
+                <w:noProof/>
               </w:rPr>
               <w:t>Daten</w:t>
             </w:r>
             <w:r>
               <w:rPr>
+                <w:noProof/>
                 <w:webHidden/>
               </w:rPr>
+              <w:tab/>
+            </w:r>
+            <w:r>
+              <w:rPr>
+                <w:noProof/>
+                <w:webHidden/>
+              </w:rPr>
               <w:fldChar w:fldCharType="begin"/>
             </w:r>
             <w:r>
               <w:rPr>
+                <w:noProof/>
                 <w:webHidden/>
               </w:rPr>
-              <w:instrText>PAGEREF _Toc529782493 \h</w:instrText>
-            </w:r>
-            <w:r>
-              <w:rPr>
+              <w:instrText xml:space="preserve"> PAGEREF _Toc532046826 \h </w:instrText>
+            </w:r>
+            <w:r>
+              <w:rPr>
+                <w:noProof/>
                 <w:webHidden/>
               </w:rPr>
             </w:r>
             <w:r>
               <w:rPr>
+                <w:noProof/>
                 <w:webHidden/>
               </w:rPr>
               <w:fldChar w:fldCharType="separate"/>
             </w:r>
             <w:r>
               <w:rPr>
-                <w:rStyle w:val="IndexLink"/>
-              </w:rPr>
-              <w:tab/>
+                <w:noProof/>
+                <w:webHidden/>
+              </w:rPr>
               <w:t>3</w:t>
             </w:r>
             <w:r>
               <w:rPr>
+                <w:noProof/>
                 <w:webHidden/>
               </w:rPr>
               <w:fldChar w:fldCharType="end"/>
@@ -496,24 +537,25 @@
             <w:rPr>
               <w:rFonts w:asciiTheme="minorHAnsi" w:eastAsiaTheme="minorEastAsia" w:hAnsiTheme="minorHAnsi" w:cstheme="minorBidi"/>
               <w:b w:val="0"/>
+              <w:noProof/>
               <w:color w:val="auto"/>
               <w:sz w:val="22"/>
               <w:szCs w:val="22"/>
             </w:rPr>
           </w:pPr>
-          <w:hyperlink w:anchor="_Toc529782494">
-            <w:r>
-              <w:rPr>
-                <w:rStyle w:val="IndexLink"/>
-                <w:webHidden/>
+          <w:hyperlink w:anchor="_Toc532046827" w:history="1">
+            <w:r>
+              <w:rPr>
+                <w:rStyle w:val="Hyperlink"/>
+                <w:noProof/>
               </w:rPr>
               <w:t>2</w:t>
             </w:r>
             <w:r>
               <w:rPr>
-                <w:rStyle w:val="IndexLink"/>
-                <w:rFonts w:eastAsiaTheme="minorEastAsia" w:cstheme="minorBidi"/>
+                <w:rFonts w:asciiTheme="minorHAnsi" w:eastAsiaTheme="minorEastAsia" w:hAnsiTheme="minorHAnsi" w:cstheme="minorBidi"/>
                 <w:b w:val="0"/>
+                <w:noProof/>
                 <w:color w:val="auto"/>
                 <w:sz w:val="22"/>
                 <w:szCs w:val="22"/>
@@ -522,48 +564,55 @@
             </w:r>
             <w:r>
               <w:rPr>
-                <w:rStyle w:val="IndexLink"/>
-              </w:rPr>
-              <w:t>F</w:t>
-            </w:r>
-            <w:r>
-              <w:rPr>
-                <w:rStyle w:val="IndexLink"/>
-              </w:rPr>
-              <w:t>unktionen</w:t>
-            </w:r>
-            <w:r>
-              <w:rPr>
+                <w:rStyle w:val="Hyperlink"/>
+                <w:noProof/>
+              </w:rPr>
+              <w:t>Funktionen</w:t>
+            </w:r>
+            <w:r>
+              <w:rPr>
+                <w:noProof/>
                 <w:webHidden/>
               </w:rPr>
+              <w:tab/>
+            </w:r>
+            <w:r>
+              <w:rPr>
+                <w:noProof/>
+                <w:webHidden/>
+              </w:rPr>
               <w:fldChar w:fldCharType="begin"/>
             </w:r>
             <w:r>
               <w:rPr>
+                <w:noProof/>
                 <w:webHidden/>
               </w:rPr>
-              <w:instrText>PAGEREF _Toc529782494 \h</w:instrText>
-            </w:r>
-            <w:r>
-              <w:rPr>
+              <w:instrText xml:space="preserve"> PAGEREF _Toc532046827 \h </w:instrText>
+            </w:r>
+            <w:r>
+              <w:rPr>
+                <w:noProof/>
                 <w:webHidden/>
               </w:rPr>
             </w:r>
             <w:r>
               <w:rPr>
+                <w:noProof/>
                 <w:webHidden/>
               </w:rPr>
               <w:fldChar w:fldCharType="separate"/>
             </w:r>
             <w:r>
               <w:rPr>
-                <w:rStyle w:val="IndexLink"/>
-              </w:rPr>
-              <w:tab/>
-              <w:t>5</w:t>
-            </w:r>
-            <w:r>
-              <w:rPr>
+                <w:noProof/>
+                <w:webHidden/>
+              </w:rPr>
+              <w:t>7</w:t>
+            </w:r>
+            <w:r>
+              <w:rPr>
+                <w:noProof/>
                 <w:webHidden/>
               </w:rPr>
               <w:fldChar w:fldCharType="end"/>
@@ -575,23 +624,24 @@
             <w:pStyle w:val="Verzeichnis2"/>
             <w:rPr>
               <w:rFonts w:asciiTheme="minorHAnsi" w:eastAsiaTheme="minorEastAsia" w:hAnsiTheme="minorHAnsi" w:cstheme="minorBidi"/>
+              <w:noProof/>
               <w:color w:val="auto"/>
               <w:sz w:val="22"/>
               <w:szCs w:val="22"/>
             </w:rPr>
           </w:pPr>
-          <w:hyperlink w:anchor="_Toc529782495">
-            <w:r>
-              <w:rPr>
-                <w:rStyle w:val="IndexLink"/>
-                <w:webHidden/>
+          <w:hyperlink w:anchor="_Toc532046828" w:history="1">
+            <w:r>
+              <w:rPr>
+                <w:rStyle w:val="Hyperlink"/>
+                <w:noProof/>
               </w:rPr>
               <w:t>2.1</w:t>
             </w:r>
             <w:r>
               <w:rPr>
-                <w:rStyle w:val="IndexLink"/>
-                <w:rFonts w:eastAsiaTheme="minorEastAsia" w:cstheme="minorBidi"/>
+                <w:rFonts w:asciiTheme="minorHAnsi" w:eastAsiaTheme="minorEastAsia" w:hAnsiTheme="minorHAnsi" w:cstheme="minorBidi"/>
+                <w:noProof/>
                 <w:color w:val="auto"/>
                 <w:sz w:val="22"/>
                 <w:szCs w:val="22"/>
@@ -600,42 +650,55 @@
             </w:r>
             <w:r>
               <w:rPr>
-                <w:rStyle w:val="IndexLink"/>
+                <w:rStyle w:val="Hyperlink"/>
+                <w:noProof/>
               </w:rPr>
               <w:t>Benutzer Login</w:t>
             </w:r>
             <w:r>
               <w:rPr>
+                <w:noProof/>
                 <w:webHidden/>
               </w:rPr>
+              <w:tab/>
+            </w:r>
+            <w:r>
+              <w:rPr>
+                <w:noProof/>
+                <w:webHidden/>
+              </w:rPr>
               <w:fldChar w:fldCharType="begin"/>
             </w:r>
             <w:r>
               <w:rPr>
+                <w:noProof/>
                 <w:webHidden/>
               </w:rPr>
-              <w:instrText>PAGEREF _Toc529782495 \h</w:instrText>
-            </w:r>
-            <w:r>
-              <w:rPr>
+              <w:instrText xml:space="preserve"> PAGEREF _Toc532046828 \h </w:instrText>
+            </w:r>
+            <w:r>
+              <w:rPr>
+                <w:noProof/>
                 <w:webHidden/>
               </w:rPr>
             </w:r>
             <w:r>
               <w:rPr>
+                <w:noProof/>
                 <w:webHidden/>
               </w:rPr>
               <w:fldChar w:fldCharType="separate"/>
             </w:r>
             <w:r>
               <w:rPr>
-                <w:rStyle w:val="IndexLink"/>
-              </w:rPr>
-              <w:tab/>
-              <w:t>5</w:t>
-            </w:r>
-            <w:r>
-              <w:rPr>
+                <w:noProof/>
+                <w:webHidden/>
+              </w:rPr>
+              <w:t>7</w:t>
+            </w:r>
+            <w:r>
+              <w:rPr>
+                <w:noProof/>
                 <w:webHidden/>
               </w:rPr>
               <w:fldChar w:fldCharType="end"/>
@@ -647,23 +710,24 @@
             <w:pStyle w:val="Verzeichnis2"/>
             <w:rPr>
               <w:rFonts w:asciiTheme="minorHAnsi" w:eastAsiaTheme="minorEastAsia" w:hAnsiTheme="minorHAnsi" w:cstheme="minorBidi"/>
+              <w:noProof/>
               <w:color w:val="auto"/>
               <w:sz w:val="22"/>
               <w:szCs w:val="22"/>
             </w:rPr>
           </w:pPr>
-          <w:hyperlink w:anchor="_Toc529782496">
-            <w:r>
-              <w:rPr>
-                <w:rStyle w:val="IndexLink"/>
-                <w:webHidden/>
+          <w:hyperlink w:anchor="_Toc532046829" w:history="1">
+            <w:r>
+              <w:rPr>
+                <w:rStyle w:val="Hyperlink"/>
+                <w:noProof/>
               </w:rPr>
               <w:t>2.2</w:t>
             </w:r>
             <w:r>
               <w:rPr>
-                <w:rStyle w:val="IndexLink"/>
-                <w:rFonts w:eastAsiaTheme="minorEastAsia" w:cstheme="minorBidi"/>
+                <w:rFonts w:asciiTheme="minorHAnsi" w:eastAsiaTheme="minorEastAsia" w:hAnsiTheme="minorHAnsi" w:cstheme="minorBidi"/>
+                <w:noProof/>
                 <w:color w:val="auto"/>
                 <w:sz w:val="22"/>
                 <w:szCs w:val="22"/>
@@ -672,42 +736,55 @@
             </w:r>
             <w:r>
               <w:rPr>
-                <w:rStyle w:val="IndexLink"/>
+                <w:rStyle w:val="Hyperlink"/>
+                <w:noProof/>
               </w:rPr>
               <w:t>Benutzer Registrieren</w:t>
             </w:r>
             <w:r>
               <w:rPr>
+                <w:noProof/>
                 <w:webHidden/>
               </w:rPr>
+              <w:tab/>
+            </w:r>
+            <w:r>
+              <w:rPr>
+                <w:noProof/>
+                <w:webHidden/>
+              </w:rPr>
               <w:fldChar w:fldCharType="begin"/>
             </w:r>
             <w:r>
               <w:rPr>
+                <w:noProof/>
                 <w:webHidden/>
               </w:rPr>
-              <w:instrText>PAGEREF _Toc529782496 \h</w:instrText>
-            </w:r>
-            <w:r>
-              <w:rPr>
+              <w:instrText xml:space="preserve"> PAGEREF _Toc532046829 \h </w:instrText>
+            </w:r>
+            <w:r>
+              <w:rPr>
+                <w:noProof/>
                 <w:webHidden/>
               </w:rPr>
             </w:r>
             <w:r>
               <w:rPr>
+                <w:noProof/>
                 <w:webHidden/>
               </w:rPr>
               <w:fldChar w:fldCharType="separate"/>
             </w:r>
             <w:r>
               <w:rPr>
-                <w:rStyle w:val="IndexLink"/>
-              </w:rPr>
-              <w:tab/>
-              <w:t>7</w:t>
-            </w:r>
-            <w:r>
-              <w:rPr>
+                <w:noProof/>
+                <w:webHidden/>
+              </w:rPr>
+              <w:t>9</w:t>
+            </w:r>
+            <w:r>
+              <w:rPr>
+                <w:noProof/>
                 <w:webHidden/>
               </w:rPr>
               <w:fldChar w:fldCharType="end"/>
@@ -720,24 +797,25 @@
             <w:rPr>
               <w:rFonts w:asciiTheme="minorHAnsi" w:eastAsiaTheme="minorEastAsia" w:hAnsiTheme="minorHAnsi" w:cstheme="minorBidi"/>
               <w:b w:val="0"/>
+              <w:noProof/>
               <w:color w:val="auto"/>
               <w:sz w:val="22"/>
               <w:szCs w:val="22"/>
             </w:rPr>
           </w:pPr>
-          <w:hyperlink w:anchor="_Toc529782497">
-            <w:r>
-              <w:rPr>
-                <w:rStyle w:val="IndexLink"/>
-                <w:webHidden/>
+          <w:hyperlink w:anchor="_Toc532046830" w:history="1">
+            <w:r>
+              <w:rPr>
+                <w:rStyle w:val="Hyperlink"/>
+                <w:noProof/>
               </w:rPr>
               <w:t>3</w:t>
             </w:r>
             <w:r>
               <w:rPr>
-                <w:rStyle w:val="IndexLink"/>
-                <w:rFonts w:eastAsiaTheme="minorEastAsia" w:cstheme="minorBidi"/>
+                <w:rFonts w:asciiTheme="minorHAnsi" w:eastAsiaTheme="minorEastAsia" w:hAnsiTheme="minorHAnsi" w:cstheme="minorBidi"/>
                 <w:b w:val="0"/>
+                <w:noProof/>
                 <w:color w:val="auto"/>
                 <w:sz w:val="22"/>
                 <w:szCs w:val="22"/>
@@ -746,42 +824,55 @@
             </w:r>
             <w:r>
               <w:rPr>
-                <w:rStyle w:val="IndexLink"/>
+                <w:rStyle w:val="Hyperlink"/>
+                <w:noProof/>
               </w:rPr>
               <w:t>Verhalten</w:t>
             </w:r>
             <w:r>
               <w:rPr>
+                <w:noProof/>
                 <w:webHidden/>
               </w:rPr>
+              <w:tab/>
+            </w:r>
+            <w:r>
+              <w:rPr>
+                <w:noProof/>
+                <w:webHidden/>
+              </w:rPr>
               <w:fldChar w:fldCharType="begin"/>
             </w:r>
             <w:r>
               <w:rPr>
+                <w:noProof/>
                 <w:webHidden/>
               </w:rPr>
-              <w:instrText>PAGEREF _Toc529782497 \h</w:instrText>
-            </w:r>
-            <w:r>
-              <w:rPr>
+              <w:instrText xml:space="preserve"> PAGEREF _Toc532046830 \h </w:instrText>
+            </w:r>
+            <w:r>
+              <w:rPr>
+                <w:noProof/>
                 <w:webHidden/>
               </w:rPr>
             </w:r>
             <w:r>
               <w:rPr>
+                <w:noProof/>
                 <w:webHidden/>
               </w:rPr>
               <w:fldChar w:fldCharType="separate"/>
             </w:r>
             <w:r>
               <w:rPr>
-                <w:rStyle w:val="IndexLink"/>
-              </w:rPr>
-              <w:tab/>
-              <w:t>9</w:t>
-            </w:r>
-            <w:r>
-              <w:rPr>
+                <w:noProof/>
+                <w:webHidden/>
+              </w:rPr>
+              <w:t>11</w:t>
+            </w:r>
+            <w:r>
+              <w:rPr>
+                <w:noProof/>
                 <w:webHidden/>
               </w:rPr>
               <w:fldChar w:fldCharType="end"/>
@@ -793,23 +884,24 @@
             <w:pStyle w:val="Verzeichnis2"/>
             <w:rPr>
               <w:rFonts w:asciiTheme="minorHAnsi" w:eastAsiaTheme="minorEastAsia" w:hAnsiTheme="minorHAnsi" w:cstheme="minorBidi"/>
+              <w:noProof/>
               <w:color w:val="auto"/>
               <w:sz w:val="22"/>
               <w:szCs w:val="22"/>
             </w:rPr>
           </w:pPr>
-          <w:hyperlink w:anchor="_Toc529782498">
-            <w:r>
-              <w:rPr>
-                <w:rStyle w:val="IndexLink"/>
-                <w:webHidden/>
+          <w:hyperlink w:anchor="_Toc532046831" w:history="1">
+            <w:r>
+              <w:rPr>
+                <w:rStyle w:val="Hyperlink"/>
+                <w:noProof/>
               </w:rPr>
               <w:t>3.1</w:t>
             </w:r>
             <w:r>
               <w:rPr>
-                <w:rStyle w:val="IndexLink"/>
-                <w:rFonts w:eastAsiaTheme="minorEastAsia" w:cstheme="minorBidi"/>
+                <w:rFonts w:asciiTheme="minorHAnsi" w:eastAsiaTheme="minorEastAsia" w:hAnsiTheme="minorHAnsi" w:cstheme="minorBidi"/>
+                <w:noProof/>
                 <w:color w:val="auto"/>
                 <w:sz w:val="22"/>
                 <w:szCs w:val="22"/>
@@ -818,42 +910,55 @@
             </w:r>
             <w:r>
               <w:rPr>
-                <w:rStyle w:val="IndexLink"/>
+                <w:rStyle w:val="Hyperlink"/>
+                <w:noProof/>
               </w:rPr>
               <w:t>Akteure der Applikation</w:t>
             </w:r>
             <w:r>
               <w:rPr>
+                <w:noProof/>
                 <w:webHidden/>
               </w:rPr>
+              <w:tab/>
+            </w:r>
+            <w:r>
+              <w:rPr>
+                <w:noProof/>
+                <w:webHidden/>
+              </w:rPr>
               <w:fldChar w:fldCharType="begin"/>
             </w:r>
             <w:r>
               <w:rPr>
+                <w:noProof/>
                 <w:webHidden/>
               </w:rPr>
-              <w:instrText>PAGEREF _Toc529782498 \h</w:instrText>
-            </w:r>
-            <w:r>
-              <w:rPr>
+              <w:instrText xml:space="preserve"> PAGEREF _Toc532046831 \h </w:instrText>
+            </w:r>
+            <w:r>
+              <w:rPr>
+                <w:noProof/>
                 <w:webHidden/>
               </w:rPr>
             </w:r>
             <w:r>
               <w:rPr>
+                <w:noProof/>
                 <w:webHidden/>
               </w:rPr>
               <w:fldChar w:fldCharType="separate"/>
             </w:r>
             <w:r>
               <w:rPr>
-                <w:rStyle w:val="IndexLink"/>
-              </w:rPr>
-              <w:tab/>
-              <w:t>9</w:t>
-            </w:r>
-            <w:r>
-              <w:rPr>
+                <w:noProof/>
+                <w:webHidden/>
+              </w:rPr>
+              <w:t>11</w:t>
+            </w:r>
+            <w:r>
+              <w:rPr>
+                <w:noProof/>
                 <w:webHidden/>
               </w:rPr>
               <w:fldChar w:fldCharType="end"/>
@@ -865,23 +970,24 @@
             <w:pStyle w:val="Verzeichnis2"/>
             <w:rPr>
               <w:rFonts w:asciiTheme="minorHAnsi" w:eastAsiaTheme="minorEastAsia" w:hAnsiTheme="minorHAnsi" w:cstheme="minorBidi"/>
+              <w:noProof/>
               <w:color w:val="auto"/>
               <w:sz w:val="22"/>
               <w:szCs w:val="22"/>
             </w:rPr>
           </w:pPr>
-          <w:hyperlink w:anchor="_Toc529782499">
-            <w:r>
-              <w:rPr>
-                <w:rStyle w:val="IndexLink"/>
-                <w:webHidden/>
+          <w:hyperlink w:anchor="_Toc532046832" w:history="1">
+            <w:r>
+              <w:rPr>
+                <w:rStyle w:val="Hyperlink"/>
+                <w:noProof/>
               </w:rPr>
               <w:t>3.2</w:t>
             </w:r>
             <w:r>
               <w:rPr>
-                <w:rStyle w:val="IndexLink"/>
-                <w:rFonts w:eastAsiaTheme="minorEastAsia" w:cstheme="minorBidi"/>
+                <w:rFonts w:asciiTheme="minorHAnsi" w:eastAsiaTheme="minorEastAsia" w:hAnsiTheme="minorHAnsi" w:cstheme="minorBidi"/>
+                <w:noProof/>
                 <w:color w:val="auto"/>
                 <w:sz w:val="22"/>
                 <w:szCs w:val="22"/>
@@ -890,42 +996,55 @@
             </w:r>
             <w:r>
               <w:rPr>
-                <w:rStyle w:val="IndexLink"/>
+                <w:rStyle w:val="Hyperlink"/>
+                <w:noProof/>
               </w:rPr>
               <w:t>Login</w:t>
             </w:r>
             <w:r>
               <w:rPr>
+                <w:noProof/>
                 <w:webHidden/>
               </w:rPr>
+              <w:tab/>
+            </w:r>
+            <w:r>
+              <w:rPr>
+                <w:noProof/>
+                <w:webHidden/>
+              </w:rPr>
               <w:fldChar w:fldCharType="begin"/>
             </w:r>
             <w:r>
               <w:rPr>
+                <w:noProof/>
                 <w:webHidden/>
               </w:rPr>
-              <w:instrText>PAGEREF _Toc529782499 \h</w:instrText>
-            </w:r>
-            <w:r>
-              <w:rPr>
+              <w:instrText xml:space="preserve"> PAGEREF _Toc532046832 \h </w:instrText>
+            </w:r>
+            <w:r>
+              <w:rPr>
+                <w:noProof/>
                 <w:webHidden/>
               </w:rPr>
             </w:r>
             <w:r>
               <w:rPr>
+                <w:noProof/>
                 <w:webHidden/>
               </w:rPr>
               <w:fldChar w:fldCharType="separate"/>
             </w:r>
             <w:r>
               <w:rPr>
-                <w:rStyle w:val="IndexLink"/>
-              </w:rPr>
-              <w:tab/>
-              <w:t>9</w:t>
-            </w:r>
-            <w:r>
-              <w:rPr>
+                <w:noProof/>
+                <w:webHidden/>
+              </w:rPr>
+              <w:t>12</w:t>
+            </w:r>
+            <w:r>
+              <w:rPr>
+                <w:noProof/>
                 <w:webHidden/>
               </w:rPr>
               <w:fldChar w:fldCharType="end"/>
@@ -938,24 +1057,25 @@
             <w:rPr>
               <w:rFonts w:asciiTheme="minorHAnsi" w:eastAsiaTheme="minorEastAsia" w:hAnsiTheme="minorHAnsi" w:cstheme="minorBidi"/>
               <w:b w:val="0"/>
+              <w:noProof/>
               <w:color w:val="auto"/>
               <w:sz w:val="22"/>
               <w:szCs w:val="22"/>
             </w:rPr>
           </w:pPr>
-          <w:hyperlink w:anchor="_Toc529782500">
-            <w:r>
-              <w:rPr>
-                <w:rStyle w:val="IndexLink"/>
-                <w:webHidden/>
+          <w:hyperlink w:anchor="_Toc532046833" w:history="1">
+            <w:r>
+              <w:rPr>
+                <w:rStyle w:val="Hyperlink"/>
+                <w:noProof/>
               </w:rPr>
               <w:t>4</w:t>
             </w:r>
             <w:r>
               <w:rPr>
-                <w:rStyle w:val="IndexLink"/>
-                <w:rFonts w:eastAsiaTheme="minorEastAsia" w:cstheme="minorBidi"/>
+                <w:rFonts w:asciiTheme="minorHAnsi" w:eastAsiaTheme="minorEastAsia" w:hAnsiTheme="minorHAnsi" w:cstheme="minorBidi"/>
                 <w:b w:val="0"/>
+                <w:noProof/>
                 <w:color w:val="auto"/>
                 <w:sz w:val="22"/>
                 <w:szCs w:val="22"/>
@@ -964,42 +1084,55 @@
             </w:r>
             <w:r>
               <w:rPr>
-                <w:rStyle w:val="IndexLink"/>
+                <w:rStyle w:val="Hyperlink"/>
+                <w:noProof/>
               </w:rPr>
               <w:t>Schnittstellen</w:t>
             </w:r>
             <w:r>
               <w:rPr>
+                <w:noProof/>
                 <w:webHidden/>
               </w:rPr>
+              <w:tab/>
+            </w:r>
+            <w:r>
+              <w:rPr>
+                <w:noProof/>
+                <w:webHidden/>
+              </w:rPr>
               <w:fldChar w:fldCharType="begin"/>
             </w:r>
             <w:r>
               <w:rPr>
+                <w:noProof/>
                 <w:webHidden/>
               </w:rPr>
-              <w:instrText>PAGEREF _Toc529782500 \h</w:instrText>
-            </w:r>
-            <w:r>
-              <w:rPr>
+              <w:instrText xml:space="preserve"> PAGEREF _Toc532046833 \h </w:instrText>
+            </w:r>
+            <w:r>
+              <w:rPr>
+                <w:noProof/>
                 <w:webHidden/>
               </w:rPr>
             </w:r>
             <w:r>
               <w:rPr>
+                <w:noProof/>
                 <w:webHidden/>
               </w:rPr>
               <w:fldChar w:fldCharType="separate"/>
             </w:r>
             <w:r>
               <w:rPr>
-                <w:rStyle w:val="IndexLink"/>
-              </w:rPr>
-              <w:tab/>
-              <w:t>10</w:t>
-            </w:r>
-            <w:r>
-              <w:rPr>
+                <w:noProof/>
+                <w:webHidden/>
+              </w:rPr>
+              <w:t>13</w:t>
+            </w:r>
+            <w:r>
+              <w:rPr>
+                <w:noProof/>
                 <w:webHidden/>
               </w:rPr>
               <w:fldChar w:fldCharType="end"/>
@@ -1013,10 +1146,6 @@
         </w:p>
       </w:sdtContent>
     </w:sdt>
-    <w:p/>
-    <w:p/>
-    <w:p/>
-    <w:p/>
     <w:p>
       <w:r>
         <w:rPr>
@@ -1025,7 +1154,7 @@
         <mc:AlternateContent>
           <mc:Choice Requires="wps">
             <w:drawing>
-              <wp:anchor distT="365760" distB="365760" distL="0" distR="0" simplePos="0" relativeHeight="5" behindDoc="0" locked="0" layoutInCell="1" allowOverlap="1" wp14:anchorId="2EECCC28">
+              <wp:anchor distT="365760" distB="365760" distL="0" distR="0" simplePos="0" relativeHeight="5" behindDoc="0" locked="0" layoutInCell="1" allowOverlap="1" wp14:anchorId="65FD9E82" wp14:editId="4DB6C75A">
                 <wp:simplePos x="0" y="0"/>
                 <wp:positionH relativeFrom="margin">
                   <wp:posOffset>-1905</wp:posOffset>
@@ -1076,15 +1205,17 @@
                               <w:pStyle w:val="berschrift1unnummeriert"/>
                               <w:spacing w:after="240"/>
                             </w:pPr>
-                            <w:bookmarkStart w:id="13" w:name="_Toc528047788"/>
-                            <w:bookmarkStart w:id="14" w:name="_Toc529539726"/>
-                            <w:bookmarkStart w:id="15" w:name="_Toc529782492"/>
+                            <w:bookmarkStart w:id="18" w:name="_Toc528047788"/>
+                            <w:bookmarkStart w:id="19" w:name="_Toc529539726"/>
+                            <w:bookmarkStart w:id="20" w:name="_Toc529782492"/>
+                            <w:bookmarkStart w:id="21" w:name="_Toc532046825"/>
                             <w:r>
                               <w:t>Revisionshistorie</w:t>
                             </w:r>
-                            <w:bookmarkEnd w:id="13"/>
-                            <w:bookmarkEnd w:id="14"/>
-                            <w:bookmarkEnd w:id="15"/>
+                            <w:bookmarkEnd w:id="18"/>
+                            <w:bookmarkEnd w:id="19"/>
+                            <w:bookmarkEnd w:id="20"/>
+                            <w:bookmarkEnd w:id="21"/>
                           </w:p>
                           <w:tbl>
                             <w:tblPr>
@@ -1120,14 +1251,8 @@
                                   <w:pPr>
                                     <w:pStyle w:val="FrameContents"/>
                                     <w:spacing w:after="0" w:line="240" w:lineRule="auto"/>
-                                    <w:rPr>
-                                      <w:color w:val="000000" w:themeColor="text1"/>
-                                    </w:rPr>
                                   </w:pPr>
                                   <w:r>
-                                    <w:rPr>
-                                      <w:color w:val="000000" w:themeColor="text1"/>
-                                    </w:rPr>
                                     <w:t>Version</w:t>
                                   </w:r>
                                 </w:p>
@@ -1144,14 +1269,8 @@
                                   <w:pPr>
                                     <w:pStyle w:val="FrameContents"/>
                                     <w:spacing w:after="0" w:line="240" w:lineRule="auto"/>
-                                    <w:rPr>
-                                      <w:color w:val="000000" w:themeColor="text1"/>
-                                    </w:rPr>
                                   </w:pPr>
                                   <w:r>
-                                    <w:rPr>
-                                      <w:color w:val="000000" w:themeColor="text1"/>
-                                    </w:rPr>
                                     <w:t>Datum</w:t>
                                   </w:r>
                                 </w:p>
@@ -1168,14 +1287,8 @@
                                   <w:pPr>
                                     <w:pStyle w:val="FrameContents"/>
                                     <w:spacing w:after="0" w:line="240" w:lineRule="auto"/>
-                                    <w:rPr>
-                                      <w:color w:val="000000" w:themeColor="text1"/>
-                                    </w:rPr>
                                   </w:pPr>
                                   <w:r>
-                                    <w:rPr>
-                                      <w:color w:val="000000" w:themeColor="text1"/>
-                                    </w:rPr>
                                     <w:t>Autor</w:t>
                                   </w:r>
                                 </w:p>
@@ -1192,14 +1305,8 @@
                                   <w:pPr>
                                     <w:pStyle w:val="FrameContents"/>
                                     <w:spacing w:after="0" w:line="240" w:lineRule="auto"/>
-                                    <w:rPr>
-                                      <w:color w:val="000000" w:themeColor="text1"/>
-                                    </w:rPr>
                                   </w:pPr>
                                   <w:r>
-                                    <w:rPr>
-                                      <w:color w:val="000000" w:themeColor="text1"/>
-                                    </w:rPr>
                                     <w:t>Bemerkungen</w:t>
                                   </w:r>
                                 </w:p>
@@ -1218,14 +1325,8 @@
                                   <w:pPr>
                                     <w:pStyle w:val="FrameContents"/>
                                     <w:spacing w:after="0" w:line="240" w:lineRule="auto"/>
-                                    <w:rPr>
-                                      <w:color w:val="000000" w:themeColor="text1"/>
-                                    </w:rPr>
                                   </w:pPr>
                                   <w:r>
-                                    <w:rPr>
-                                      <w:color w:val="000000" w:themeColor="text1"/>
-                                    </w:rPr>
                                     <w:t>0.1</w:t>
                                   </w:r>
                                 </w:p>
@@ -1242,14 +1343,8 @@
                                   <w:pPr>
                                     <w:pStyle w:val="FrameContents"/>
                                     <w:spacing w:after="0" w:line="240" w:lineRule="auto"/>
-                                    <w:rPr>
-                                      <w:color w:val="000000" w:themeColor="text1"/>
-                                    </w:rPr>
                                   </w:pPr>
                                   <w:r>
-                                    <w:rPr>
-                                      <w:color w:val="000000" w:themeColor="text1"/>
-                                    </w:rPr>
                                     <w:t>05.11.2018</w:t>
                                   </w:r>
                                 </w:p>
@@ -1266,28 +1361,16 @@
                                   <w:pPr>
                                     <w:pStyle w:val="FrameContents"/>
                                     <w:spacing w:after="0" w:line="240" w:lineRule="auto"/>
-                                    <w:rPr>
-                                      <w:color w:val="000000" w:themeColor="text1"/>
-                                    </w:rPr>
                                   </w:pPr>
                                   <w:r>
-                                    <w:rPr>
-                                      <w:color w:val="000000" w:themeColor="text1"/>
-                                    </w:rPr>
                                     <w:t xml:space="preserve">Fahri Kus, Matthias Eberlein, Simon </w:t>
                                   </w:r>
                                   <w:proofErr w:type="spellStart"/>
                                   <w:r>
-                                    <w:rPr>
-                                      <w:color w:val="000000" w:themeColor="text1"/>
-                                    </w:rPr>
                                     <w:t>Kreuziger</w:t>
                                   </w:r>
                                   <w:proofErr w:type="spellEnd"/>
                                   <w:r>
-                                    <w:rPr>
-                                      <w:color w:val="000000" w:themeColor="text1"/>
-                                    </w:rPr>
                                     <w:t>, Florian Heinrich</w:t>
                                   </w:r>
                                 </w:p>
@@ -1304,14 +1387,8 @@
                                   <w:pPr>
                                     <w:pStyle w:val="FrameContents"/>
                                     <w:spacing w:after="0" w:line="240" w:lineRule="auto"/>
-                                    <w:rPr>
-                                      <w:color w:val="000000" w:themeColor="text1"/>
-                                    </w:rPr>
                                   </w:pPr>
                                   <w:r>
-                                    <w:rPr>
-                                      <w:color w:val="000000" w:themeColor="text1"/>
-                                    </w:rPr>
                                     <w:t>Initial Version</w:t>
                                   </w:r>
                                 </w:p>
@@ -1330,14 +1407,8 @@
                                   <w:pPr>
                                     <w:pStyle w:val="FrameContents"/>
                                     <w:spacing w:after="0" w:line="240" w:lineRule="auto"/>
-                                    <w:rPr>
-                                      <w:color w:val="000000" w:themeColor="text1"/>
-                                    </w:rPr>
                                   </w:pPr>
                                   <w:r>
-                                    <w:rPr>
-                                      <w:color w:val="000000" w:themeColor="text1"/>
-                                    </w:rPr>
                                     <w:t>0.2</w:t>
                                   </w:r>
                                 </w:p>
@@ -1354,14 +1425,8 @@
                                   <w:pPr>
                                     <w:pStyle w:val="FrameContents"/>
                                     <w:spacing w:after="0" w:line="240" w:lineRule="auto"/>
-                                    <w:rPr>
-                                      <w:color w:val="000000" w:themeColor="text1"/>
-                                    </w:rPr>
                                   </w:pPr>
                                   <w:r>
-                                    <w:rPr>
-                                      <w:color w:val="000000" w:themeColor="text1"/>
-                                    </w:rPr>
                                     <w:t>09.11.2018</w:t>
                                   </w:r>
                                 </w:p>
@@ -1378,28 +1443,16 @@
                                   <w:pPr>
                                     <w:pStyle w:val="FrameContents"/>
                                     <w:spacing w:after="0" w:line="240" w:lineRule="auto"/>
-                                    <w:rPr>
-                                      <w:color w:val="000000" w:themeColor="text1"/>
-                                    </w:rPr>
                                   </w:pPr>
                                   <w:r>
-                                    <w:rPr>
-                                      <w:color w:val="000000" w:themeColor="text1"/>
-                                    </w:rPr>
                                     <w:t xml:space="preserve">Fahri Kus, Matthias Eberlein, Simon </w:t>
                                   </w:r>
                                   <w:proofErr w:type="spellStart"/>
                                   <w:r>
-                                    <w:rPr>
-                                      <w:color w:val="000000" w:themeColor="text1"/>
-                                    </w:rPr>
                                     <w:t>Kreuziger</w:t>
                                   </w:r>
                                   <w:proofErr w:type="spellEnd"/>
                                   <w:r>
-                                    <w:rPr>
-                                      <w:color w:val="000000" w:themeColor="text1"/>
-                                    </w:rPr>
                                     <w:t>, Florian Heinrich</w:t>
                                   </w:r>
                                 </w:p>
@@ -1416,26 +1469,11 @@
                                   <w:pPr>
                                     <w:pStyle w:val="FrameContents"/>
                                     <w:spacing w:after="0" w:line="240" w:lineRule="auto"/>
-                                    <w:rPr>
-                                      <w:color w:val="000000" w:themeColor="text1"/>
-                                    </w:rPr>
                                   </w:pPr>
                                   <w:r>
-                                    <w:rPr>
-                                      <w:color w:val="000000" w:themeColor="text1"/>
-                                    </w:rPr>
-                                    <w:t xml:space="preserve">ERD, Verhalten, Schnittstellen </w:t>
+                                    <w:t>ERD, Verhalten, Schnittstellen hinzugefügt</w:t>
                                   </w:r>
                                   <w:r>
-                                    <w:rPr>
-                                      <w:color w:val="000000" w:themeColor="text1"/>
-                                    </w:rPr>
-                                    <w:t>hinzugefügt</w:t>
-                                  </w:r>
-                                  <w:r>
-                                    <w:rPr>
-                                      <w:color w:val="000000" w:themeColor="text1"/>
-                                    </w:rPr>
                                     <w:br/>
                                     <w:t>Funktionen vervollständigt</w:t>
                                   </w:r>
@@ -1455,14 +1493,8 @@
                                   <w:pPr>
                                     <w:pStyle w:val="FrameContents"/>
                                     <w:spacing w:after="0" w:line="240" w:lineRule="auto"/>
-                                    <w:rPr>
-                                      <w:color w:val="000000" w:themeColor="text1"/>
-                                    </w:rPr>
                                   </w:pPr>
                                   <w:r>
-                                    <w:rPr>
-                                      <w:color w:val="000000" w:themeColor="text1"/>
-                                    </w:rPr>
                                     <w:t>0.3</w:t>
                                   </w:r>
                                 </w:p>
@@ -1479,14 +1511,8 @@
                                   <w:pPr>
                                     <w:pStyle w:val="FrameContents"/>
                                     <w:spacing w:after="0" w:line="240" w:lineRule="auto"/>
-                                    <w:rPr>
-                                      <w:color w:val="000000" w:themeColor="text1"/>
-                                    </w:rPr>
                                   </w:pPr>
                                   <w:r>
-                                    <w:rPr>
-                                      <w:color w:val="000000" w:themeColor="text1"/>
-                                    </w:rPr>
                                     <w:t>12.11.2018</w:t>
                                   </w:r>
                                 </w:p>
@@ -1503,14 +1529,8 @@
                                   <w:pPr>
                                     <w:pStyle w:val="FrameContents"/>
                                     <w:spacing w:after="0" w:line="240" w:lineRule="auto"/>
-                                    <w:rPr>
-                                      <w:color w:val="000000" w:themeColor="text1"/>
-                                    </w:rPr>
                                   </w:pPr>
                                   <w:r>
-                                    <w:rPr>
-                                      <w:color w:val="000000" w:themeColor="text1"/>
-                                    </w:rPr>
                                     <w:t>Fahri Kus</w:t>
                                   </w:r>
                                 </w:p>
@@ -1527,14 +1547,8 @@
                                   <w:pPr>
                                     <w:pStyle w:val="FrameContents"/>
                                     <w:spacing w:after="0" w:line="240" w:lineRule="auto"/>
-                                    <w:rPr>
-                                      <w:color w:val="000000" w:themeColor="text1"/>
-                                    </w:rPr>
                                   </w:pPr>
                                   <w:r>
-                                    <w:rPr>
-                                      <w:color w:val="000000" w:themeColor="text1"/>
-                                    </w:rPr>
                                     <w:t>ERD-Attribut-Konsistenz pflegen</w:t>
                                   </w:r>
                                 </w:p>
@@ -1554,14 +1568,8 @@
                                   <w:pPr>
                                     <w:pStyle w:val="FrameContents"/>
                                     <w:spacing w:after="0" w:line="240" w:lineRule="auto"/>
-                                    <w:rPr>
-                                      <w:color w:val="000000" w:themeColor="text1"/>
-                                    </w:rPr>
                                   </w:pPr>
                                   <w:r>
-                                    <w:rPr>
-                                      <w:color w:val="000000" w:themeColor="text1"/>
-                                    </w:rPr>
                                     <w:t>1.0</w:t>
                                   </w:r>
                                 </w:p>
@@ -1579,14 +1587,8 @@
                                   <w:pPr>
                                     <w:pStyle w:val="FrameContents"/>
                                     <w:spacing w:after="0" w:line="240" w:lineRule="auto"/>
-                                    <w:rPr>
-                                      <w:color w:val="000000" w:themeColor="text1"/>
-                                    </w:rPr>
                                   </w:pPr>
                                   <w:r>
-                                    <w:rPr>
-                                      <w:color w:val="000000" w:themeColor="text1"/>
-                                    </w:rPr>
                                     <w:t>12.11.2018</w:t>
                                   </w:r>
                                 </w:p>
@@ -1604,28 +1606,16 @@
                                   <w:pPr>
                                     <w:pStyle w:val="FrameContents"/>
                                     <w:spacing w:after="0" w:line="240" w:lineRule="auto"/>
-                                    <w:rPr>
-                                      <w:color w:val="000000" w:themeColor="text1"/>
-                                    </w:rPr>
                                   </w:pPr>
                                   <w:r>
-                                    <w:rPr>
-                                      <w:color w:val="000000" w:themeColor="text1"/>
-                                    </w:rPr>
                                     <w:t xml:space="preserve">Fahri Kus, Matthias Eberlein, Simon </w:t>
                                   </w:r>
                                   <w:proofErr w:type="spellStart"/>
                                   <w:r>
-                                    <w:rPr>
-                                      <w:color w:val="000000" w:themeColor="text1"/>
-                                    </w:rPr>
                                     <w:t>Kreuziger</w:t>
                                   </w:r>
                                   <w:proofErr w:type="spellEnd"/>
                                   <w:r>
-                                    <w:rPr>
-                                      <w:color w:val="000000" w:themeColor="text1"/>
-                                    </w:rPr>
                                     <w:t>, Florian Heinrich</w:t>
                                   </w:r>
                                 </w:p>
@@ -1643,14 +1633,8 @@
                                   <w:pPr>
                                     <w:pStyle w:val="FrameContents"/>
                                     <w:spacing w:after="0" w:line="240" w:lineRule="auto"/>
-                                    <w:rPr>
-                                      <w:color w:val="000000" w:themeColor="text1"/>
-                                    </w:rPr>
                                   </w:pPr>
                                   <w:r>
-                                    <w:rPr>
-                                      <w:color w:val="000000" w:themeColor="text1"/>
-                                    </w:rPr>
                                     <w:t>Abschließende Qualitätssicherung für MS2</w:t>
                                   </w:r>
                                 </w:p>
@@ -1658,9 +1642,6 @@
                                   <w:pPr>
                                     <w:pStyle w:val="FrameContents"/>
                                     <w:spacing w:after="0" w:line="240" w:lineRule="auto"/>
-                                    <w:rPr>
-                                      <w:color w:val="000000" w:themeColor="text1"/>
-                                    </w:rPr>
                                   </w:pPr>
                                 </w:p>
                               </w:tc>
@@ -1678,14 +1659,8 @@
                                   <w:pPr>
                                     <w:pStyle w:val="FrameContents"/>
                                     <w:spacing w:after="0" w:line="240" w:lineRule="auto"/>
-                                    <w:rPr>
-                                      <w:color w:val="000000" w:themeColor="text1"/>
-                                    </w:rPr>
                                   </w:pPr>
                                   <w:r>
-                                    <w:rPr>
-                                      <w:color w:val="000000" w:themeColor="text1"/>
-                                    </w:rPr>
                                     <w:t>1.1</w:t>
                                   </w:r>
                                 </w:p>
@@ -1702,14 +1677,8 @@
                                   <w:pPr>
                                     <w:pStyle w:val="FrameContents"/>
                                     <w:spacing w:after="0" w:line="240" w:lineRule="auto"/>
-                                    <w:rPr>
-                                      <w:color w:val="000000" w:themeColor="text1"/>
-                                    </w:rPr>
                                   </w:pPr>
                                   <w:r>
-                                    <w:rPr>
-                                      <w:color w:val="000000" w:themeColor="text1"/>
-                                    </w:rPr>
                                     <w:t>08.12.2018</w:t>
                                   </w:r>
                                 </w:p>
@@ -1726,28 +1695,16 @@
                                   <w:pPr>
                                     <w:pStyle w:val="FrameContents"/>
                                     <w:spacing w:after="0" w:line="240" w:lineRule="auto"/>
-                                    <w:rPr>
-                                      <w:color w:val="000000" w:themeColor="text1"/>
-                                    </w:rPr>
                                   </w:pPr>
                                   <w:r>
-                                    <w:rPr>
-                                      <w:color w:val="000000" w:themeColor="text1"/>
-                                    </w:rPr>
                                     <w:t xml:space="preserve">Fahri Kus, Matthias Eberlein, Simon </w:t>
                                   </w:r>
                                   <w:proofErr w:type="spellStart"/>
                                   <w:r>
-                                    <w:rPr>
-                                      <w:color w:val="000000" w:themeColor="text1"/>
-                                    </w:rPr>
                                     <w:t>Kreuziger</w:t>
                                   </w:r>
                                   <w:proofErr w:type="spellEnd"/>
                                   <w:r>
-                                    <w:rPr>
-                                      <w:color w:val="000000" w:themeColor="text1"/>
-                                    </w:rPr>
                                     <w:t>, Florian Heinrich</w:t>
                                   </w:r>
                                 </w:p>
@@ -1764,18 +1721,10 @@
                                   <w:pPr>
                                     <w:pStyle w:val="FrameContents"/>
                                     <w:spacing w:after="0" w:line="240" w:lineRule="auto"/>
-                                    <w:rPr>
-                                      <w:color w:val="000000" w:themeColor="text1"/>
-                                    </w:rPr>
                                   </w:pPr>
                                   <w:r>
-                                    <w:rPr>
-                                      <w:color w:val="000000" w:themeColor="text1"/>
-                                    </w:rPr>
                                     <w:t>Aktualisierung des ERD und der Diagramme für den Admin und Besucher Login.</w:t>
                                   </w:r>
-                                  <w:bookmarkStart w:id="16" w:name="_GoBack"/>
-                                  <w:bookmarkEnd w:id="16"/>
                                 </w:p>
                               </w:tc>
                             </w:tr>
@@ -1810,7 +1759,7 @@
           </mc:Choice>
           <mc:Fallback>
             <w:pict>
-              <v:rect w14:anchorId="2EECCC28" id="Rectangle 148" o:spid="_x0000_s1027" style="position:absolute;margin-left:-.15pt;margin-top:496.05pt;width:446.45pt;height:190.05pt;z-index:5;visibility:visible;mso-wrap-style:square;mso-width-percent:1000;mso-wrap-distance-left:0;mso-wrap-distance-top:28.8pt;mso-wrap-distance-right:0;mso-wrap-distance-bottom:28.8pt;mso-position-horizontal:absolute;mso-position-horizontal-relative:margin;mso-position-vertical:absolute;mso-position-vertical-relative:margin;mso-width-percent:1000;mso-width-relative:margin;v-text-anchor:top" o:gfxdata="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" filled="f" stroked="f" strokeweight="2pt">
+              <v:rect w14:anchorId="65FD9E82" id="Rectangle 148" o:spid="_x0000_s1027" style="position:absolute;margin-left:-.15pt;margin-top:496.05pt;width:446.45pt;height:190.05pt;z-index:5;visibility:visible;mso-wrap-style:square;mso-width-percent:1000;mso-wrap-distance-left:0;mso-wrap-distance-top:28.8pt;mso-wrap-distance-right:0;mso-wrap-distance-bottom:28.8pt;mso-position-horizontal:absolute;mso-position-horizontal-relative:margin;mso-position-vertical:absolute;mso-position-vertical-relative:margin;mso-width-percent:1000;mso-width-relative:margin;v-text-anchor:top" o:gfxdata="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" filled="f" stroked="f" strokeweight="2pt">
                 <v:textbox style="mso-fit-shape-to-text:t" inset="0,0,0,0">
                   <w:txbxContent>
                     <w:p>
@@ -1818,15 +1767,17 @@
                         <w:pStyle w:val="berschrift1unnummeriert"/>
                         <w:spacing w:after="240"/>
                       </w:pPr>
-                      <w:bookmarkStart w:id="17" w:name="_Toc528047788"/>
-                      <w:bookmarkStart w:id="18" w:name="_Toc529539726"/>
-                      <w:bookmarkStart w:id="19" w:name="_Toc529782492"/>
+                      <w:bookmarkStart w:id="22" w:name="_Toc528047788"/>
+                      <w:bookmarkStart w:id="23" w:name="_Toc529539726"/>
+                      <w:bookmarkStart w:id="24" w:name="_Toc529782492"/>
+                      <w:bookmarkStart w:id="25" w:name="_Toc532046825"/>
                       <w:r>
                         <w:t>Revisionshistorie</w:t>
                       </w:r>
-                      <w:bookmarkEnd w:id="17"/>
-                      <w:bookmarkEnd w:id="18"/>
-                      <w:bookmarkEnd w:id="19"/>
+                      <w:bookmarkEnd w:id="22"/>
+                      <w:bookmarkEnd w:id="23"/>
+                      <w:bookmarkEnd w:id="24"/>
+                      <w:bookmarkEnd w:id="25"/>
                     </w:p>
                     <w:tbl>
                       <w:tblPr>
@@ -1862,14 +1813,8 @@
                             <w:pPr>
                               <w:pStyle w:val="FrameContents"/>
                               <w:spacing w:after="0" w:line="240" w:lineRule="auto"/>
-                              <w:rPr>
-                                <w:color w:val="000000" w:themeColor="text1"/>
-                              </w:rPr>
                             </w:pPr>
                             <w:r>
-                              <w:rPr>
-                                <w:color w:val="000000" w:themeColor="text1"/>
-                              </w:rPr>
                               <w:t>Version</w:t>
                             </w:r>
                           </w:p>
@@ -1886,14 +1831,8 @@
                             <w:pPr>
                               <w:pStyle w:val="FrameContents"/>
                               <w:spacing w:after="0" w:line="240" w:lineRule="auto"/>
-                              <w:rPr>
-                                <w:color w:val="000000" w:themeColor="text1"/>
-                              </w:rPr>
                             </w:pPr>
                             <w:r>
-                              <w:rPr>
-                                <w:color w:val="000000" w:themeColor="text1"/>
-                              </w:rPr>
                               <w:t>Datum</w:t>
                             </w:r>
                           </w:p>
@@ -1910,14 +1849,8 @@
                             <w:pPr>
                               <w:pStyle w:val="FrameContents"/>
                               <w:spacing w:after="0" w:line="240" w:lineRule="auto"/>
-                              <w:rPr>
-                                <w:color w:val="000000" w:themeColor="text1"/>
-                              </w:rPr>
                             </w:pPr>
                             <w:r>
-                              <w:rPr>
-                                <w:color w:val="000000" w:themeColor="text1"/>
-                              </w:rPr>
                               <w:t>Autor</w:t>
                             </w:r>
                           </w:p>
@@ -1934,14 +1867,8 @@
                             <w:pPr>
                               <w:pStyle w:val="FrameContents"/>
                               <w:spacing w:after="0" w:line="240" w:lineRule="auto"/>
-                              <w:rPr>
-                                <w:color w:val="000000" w:themeColor="text1"/>
-                              </w:rPr>
                             </w:pPr>
                             <w:r>
-                              <w:rPr>
-                                <w:color w:val="000000" w:themeColor="text1"/>
-                              </w:rPr>
                               <w:t>Bemerkungen</w:t>
                             </w:r>
                           </w:p>
@@ -1960,14 +1887,8 @@
                             <w:pPr>
                               <w:pStyle w:val="FrameContents"/>
                               <w:spacing w:after="0" w:line="240" w:lineRule="auto"/>
-                              <w:rPr>
-                                <w:color w:val="000000" w:themeColor="text1"/>
-                              </w:rPr>
                             </w:pPr>
                             <w:r>
-                              <w:rPr>
-                                <w:color w:val="000000" w:themeColor="text1"/>
-                              </w:rPr>
                               <w:t>0.1</w:t>
                             </w:r>
                           </w:p>
@@ -1984,14 +1905,8 @@
                             <w:pPr>
                               <w:pStyle w:val="FrameContents"/>
                               <w:spacing w:after="0" w:line="240" w:lineRule="auto"/>
-                              <w:rPr>
-                                <w:color w:val="000000" w:themeColor="text1"/>
-                              </w:rPr>
                             </w:pPr>
                             <w:r>
-                              <w:rPr>
-                                <w:color w:val="000000" w:themeColor="text1"/>
-                              </w:rPr>
                               <w:t>05.11.2018</w:t>
                             </w:r>
                           </w:p>
@@ -2008,28 +1923,16 @@
                             <w:pPr>
                               <w:pStyle w:val="FrameContents"/>
                               <w:spacing w:after="0" w:line="240" w:lineRule="auto"/>
-                              <w:rPr>
-                                <w:color w:val="000000" w:themeColor="text1"/>
-                              </w:rPr>
                             </w:pPr>
                             <w:r>
-                              <w:rPr>
-                                <w:color w:val="000000" w:themeColor="text1"/>
-                              </w:rPr>
                               <w:t xml:space="preserve">Fahri Kus, Matthias Eberlein, Simon </w:t>
                             </w:r>
                             <w:proofErr w:type="spellStart"/>
                             <w:r>
-                              <w:rPr>
-                                <w:color w:val="000000" w:themeColor="text1"/>
-                              </w:rPr>
                               <w:t>Kreuziger</w:t>
                             </w:r>
                             <w:proofErr w:type="spellEnd"/>
                             <w:r>
-                              <w:rPr>
-                                <w:color w:val="000000" w:themeColor="text1"/>
-                              </w:rPr>
                               <w:t>, Florian Heinrich</w:t>
                             </w:r>
                           </w:p>
@@ -2046,14 +1949,8 @@
                             <w:pPr>
                               <w:pStyle w:val="FrameContents"/>
                               <w:spacing w:after="0" w:line="240" w:lineRule="auto"/>
-                              <w:rPr>
-                                <w:color w:val="000000" w:themeColor="text1"/>
-                              </w:rPr>
                             </w:pPr>
                             <w:r>
-                              <w:rPr>
-                                <w:color w:val="000000" w:themeColor="text1"/>
-                              </w:rPr>
                               <w:t>Initial Version</w:t>
                             </w:r>
                           </w:p>
@@ -2072,14 +1969,8 @@
                             <w:pPr>
                               <w:pStyle w:val="FrameContents"/>
                               <w:spacing w:after="0" w:line="240" w:lineRule="auto"/>
-                              <w:rPr>
-                                <w:color w:val="000000" w:themeColor="text1"/>
-                              </w:rPr>
                             </w:pPr>
                             <w:r>
-                              <w:rPr>
-                                <w:color w:val="000000" w:themeColor="text1"/>
-                              </w:rPr>
                               <w:t>0.2</w:t>
                             </w:r>
                           </w:p>
@@ -2096,14 +1987,8 @@
                             <w:pPr>
                               <w:pStyle w:val="FrameContents"/>
                               <w:spacing w:after="0" w:line="240" w:lineRule="auto"/>
-                              <w:rPr>
-                                <w:color w:val="000000" w:themeColor="text1"/>
-                              </w:rPr>
                             </w:pPr>
                             <w:r>
-                              <w:rPr>
-                                <w:color w:val="000000" w:themeColor="text1"/>
-                              </w:rPr>
                               <w:t>09.11.2018</w:t>
                             </w:r>
                           </w:p>
@@ -2120,28 +2005,16 @@
                             <w:pPr>
                               <w:pStyle w:val="FrameContents"/>
                               <w:spacing w:after="0" w:line="240" w:lineRule="auto"/>
-                              <w:rPr>
-                                <w:color w:val="000000" w:themeColor="text1"/>
-                              </w:rPr>
                             </w:pPr>
                             <w:r>
-                              <w:rPr>
-                                <w:color w:val="000000" w:themeColor="text1"/>
-                              </w:rPr>
                               <w:t xml:space="preserve">Fahri Kus, Matthias Eberlein, Simon </w:t>
                             </w:r>
                             <w:proofErr w:type="spellStart"/>
                             <w:r>
-                              <w:rPr>
-                                <w:color w:val="000000" w:themeColor="text1"/>
-                              </w:rPr>
                               <w:t>Kreuziger</w:t>
                             </w:r>
                             <w:proofErr w:type="spellEnd"/>
                             <w:r>
-                              <w:rPr>
-                                <w:color w:val="000000" w:themeColor="text1"/>
-                              </w:rPr>
                               <w:t>, Florian Heinrich</w:t>
                             </w:r>
                           </w:p>
@@ -2158,26 +2031,11 @@
                             <w:pPr>
                               <w:pStyle w:val="FrameContents"/>
                               <w:spacing w:after="0" w:line="240" w:lineRule="auto"/>
-                              <w:rPr>
-                                <w:color w:val="000000" w:themeColor="text1"/>
-                              </w:rPr>
                             </w:pPr>
                             <w:r>
-                              <w:rPr>
-                                <w:color w:val="000000" w:themeColor="text1"/>
-                              </w:rPr>
-                              <w:t xml:space="preserve">ERD, Verhalten, Schnittstellen </w:t>
+                              <w:t>ERD, Verhalten, Schnittstellen hinzugefügt</w:t>
                             </w:r>
                             <w:r>
-                              <w:rPr>
-                                <w:color w:val="000000" w:themeColor="text1"/>
-                              </w:rPr>
-                              <w:t>hinzugefügt</w:t>
-                            </w:r>
-                            <w:r>
-                              <w:rPr>
-                                <w:color w:val="000000" w:themeColor="text1"/>
-                              </w:rPr>
                               <w:br/>
                               <w:t>Funktionen vervollständigt</w:t>
                             </w:r>
@@ -2197,14 +2055,8 @@
                             <w:pPr>
                               <w:pStyle w:val="FrameContents"/>
                               <w:spacing w:after="0" w:line="240" w:lineRule="auto"/>
-                              <w:rPr>
-                                <w:color w:val="000000" w:themeColor="text1"/>
-                              </w:rPr>
                             </w:pPr>
                             <w:r>
-                              <w:rPr>
-                                <w:color w:val="000000" w:themeColor="text1"/>
-                              </w:rPr>
                               <w:t>0.3</w:t>
                             </w:r>
                           </w:p>
@@ -2221,14 +2073,8 @@
                             <w:pPr>
                               <w:pStyle w:val="FrameContents"/>
                               <w:spacing w:after="0" w:line="240" w:lineRule="auto"/>
-                              <w:rPr>
-                                <w:color w:val="000000" w:themeColor="text1"/>
-                              </w:rPr>
                             </w:pPr>
                             <w:r>
-                              <w:rPr>
-                                <w:color w:val="000000" w:themeColor="text1"/>
-                              </w:rPr>
                               <w:t>12.11.2018</w:t>
                             </w:r>
                           </w:p>
@@ -2245,14 +2091,8 @@
                             <w:pPr>
                               <w:pStyle w:val="FrameContents"/>
                               <w:spacing w:after="0" w:line="240" w:lineRule="auto"/>
-                              <w:rPr>
-                                <w:color w:val="000000" w:themeColor="text1"/>
-                              </w:rPr>
                             </w:pPr>
                             <w:r>
-                              <w:rPr>
-                                <w:color w:val="000000" w:themeColor="text1"/>
-                              </w:rPr>
                               <w:t>Fahri Kus</w:t>
                             </w:r>
                           </w:p>
@@ -2269,14 +2109,8 @@
                             <w:pPr>
                               <w:pStyle w:val="FrameContents"/>
                               <w:spacing w:after="0" w:line="240" w:lineRule="auto"/>
-                              <w:rPr>
-                                <w:color w:val="000000" w:themeColor="text1"/>
-                              </w:rPr>
                             </w:pPr>
                             <w:r>
-                              <w:rPr>
-                                <w:color w:val="000000" w:themeColor="text1"/>
-                              </w:rPr>
                               <w:t>ERD-Attribut-Konsistenz pflegen</w:t>
                             </w:r>
                           </w:p>
@@ -2296,14 +2130,8 @@
                             <w:pPr>
                               <w:pStyle w:val="FrameContents"/>
                               <w:spacing w:after="0" w:line="240" w:lineRule="auto"/>
-                              <w:rPr>
-                                <w:color w:val="000000" w:themeColor="text1"/>
-                              </w:rPr>
                             </w:pPr>
                             <w:r>
-                              <w:rPr>
-                                <w:color w:val="000000" w:themeColor="text1"/>
-                              </w:rPr>
                               <w:t>1.0</w:t>
                             </w:r>
                           </w:p>
@@ -2321,14 +2149,8 @@
                             <w:pPr>
                               <w:pStyle w:val="FrameContents"/>
                               <w:spacing w:after="0" w:line="240" w:lineRule="auto"/>
-                              <w:rPr>
-                                <w:color w:val="000000" w:themeColor="text1"/>
-                              </w:rPr>
                             </w:pPr>
                             <w:r>
-                              <w:rPr>
-                                <w:color w:val="000000" w:themeColor="text1"/>
-                              </w:rPr>
                               <w:t>12.11.2018</w:t>
                             </w:r>
                           </w:p>
@@ -2346,28 +2168,16 @@
                             <w:pPr>
                               <w:pStyle w:val="FrameContents"/>
                               <w:spacing w:after="0" w:line="240" w:lineRule="auto"/>
-                              <w:rPr>
-                                <w:color w:val="000000" w:themeColor="text1"/>
-                              </w:rPr>
                             </w:pPr>
                             <w:r>
-                              <w:rPr>
-                                <w:color w:val="000000" w:themeColor="text1"/>
-                              </w:rPr>
                               <w:t xml:space="preserve">Fahri Kus, Matthias Eberlein, Simon </w:t>
                             </w:r>
                             <w:proofErr w:type="spellStart"/>
                             <w:r>
-                              <w:rPr>
-                                <w:color w:val="000000" w:themeColor="text1"/>
-                              </w:rPr>
                               <w:t>Kreuziger</w:t>
                             </w:r>
                             <w:proofErr w:type="spellEnd"/>
                             <w:r>
-                              <w:rPr>
-                                <w:color w:val="000000" w:themeColor="text1"/>
-                              </w:rPr>
                               <w:t>, Florian Heinrich</w:t>
                             </w:r>
                           </w:p>
@@ -2385,14 +2195,8 @@
                             <w:pPr>
                               <w:pStyle w:val="FrameContents"/>
                               <w:spacing w:after="0" w:line="240" w:lineRule="auto"/>
-                              <w:rPr>
-                                <w:color w:val="000000" w:themeColor="text1"/>
-                              </w:rPr>
                             </w:pPr>
                             <w:r>
-                              <w:rPr>
-                                <w:color w:val="000000" w:themeColor="text1"/>
-                              </w:rPr>
                               <w:t>Abschließende Qualitätssicherung für MS2</w:t>
                             </w:r>
                           </w:p>
@@ -2400,9 +2204,6 @@
                             <w:pPr>
                               <w:pStyle w:val="FrameContents"/>
                               <w:spacing w:after="0" w:line="240" w:lineRule="auto"/>
-                              <w:rPr>
-                                <w:color w:val="000000" w:themeColor="text1"/>
-                              </w:rPr>
                             </w:pPr>
                           </w:p>
                         </w:tc>
@@ -2420,14 +2221,8 @@
                             <w:pPr>
                               <w:pStyle w:val="FrameContents"/>
                               <w:spacing w:after="0" w:line="240" w:lineRule="auto"/>
-                              <w:rPr>
-                                <w:color w:val="000000" w:themeColor="text1"/>
-                              </w:rPr>
                             </w:pPr>
                             <w:r>
-                              <w:rPr>
-                                <w:color w:val="000000" w:themeColor="text1"/>
-                              </w:rPr>
                               <w:t>1.1</w:t>
                             </w:r>
                           </w:p>
@@ -2444,14 +2239,8 @@
                             <w:pPr>
                               <w:pStyle w:val="FrameContents"/>
                               <w:spacing w:after="0" w:line="240" w:lineRule="auto"/>
-                              <w:rPr>
-                                <w:color w:val="000000" w:themeColor="text1"/>
-                              </w:rPr>
                             </w:pPr>
                             <w:r>
-                              <w:rPr>
-                                <w:color w:val="000000" w:themeColor="text1"/>
-                              </w:rPr>
                               <w:t>08.12.2018</w:t>
                             </w:r>
                           </w:p>
@@ -2468,28 +2257,16 @@
                             <w:pPr>
                               <w:pStyle w:val="FrameContents"/>
                               <w:spacing w:after="0" w:line="240" w:lineRule="auto"/>
-                              <w:rPr>
-                                <w:color w:val="000000" w:themeColor="text1"/>
-                              </w:rPr>
                             </w:pPr>
                             <w:r>
-                              <w:rPr>
-                                <w:color w:val="000000" w:themeColor="text1"/>
-                              </w:rPr>
                               <w:t xml:space="preserve">Fahri Kus, Matthias Eberlein, Simon </w:t>
                             </w:r>
                             <w:proofErr w:type="spellStart"/>
                             <w:r>
-                              <w:rPr>
-                                <w:color w:val="000000" w:themeColor="text1"/>
-                              </w:rPr>
                               <w:t>Kreuziger</w:t>
                             </w:r>
                             <w:proofErr w:type="spellEnd"/>
                             <w:r>
-                              <w:rPr>
-                                <w:color w:val="000000" w:themeColor="text1"/>
-                              </w:rPr>
                               <w:t>, Florian Heinrich</w:t>
                             </w:r>
                           </w:p>
@@ -2506,18 +2283,10 @@
                             <w:pPr>
                               <w:pStyle w:val="FrameContents"/>
                               <w:spacing w:after="0" w:line="240" w:lineRule="auto"/>
-                              <w:rPr>
-                                <w:color w:val="000000" w:themeColor="text1"/>
-                              </w:rPr>
                             </w:pPr>
                             <w:r>
-                              <w:rPr>
-                                <w:color w:val="000000" w:themeColor="text1"/>
-                              </w:rPr>
                               <w:t>Aktualisierung des ERD und der Diagramme für den Admin und Besucher Login.</w:t>
                             </w:r>
-                            <w:bookmarkStart w:id="20" w:name="_GoBack"/>
-                            <w:bookmarkEnd w:id="20"/>
                           </w:p>
                         </w:tc>
                       </w:tr>
@@ -2554,30 +2323,27 @@
         </w:numPr>
         <w:spacing w:after="240"/>
       </w:pPr>
-      <w:bookmarkStart w:id="21" w:name="OLE_LINK121"/>
-      <w:bookmarkStart w:id="22" w:name="OLE_LINK131"/>
-      <w:bookmarkStart w:id="23" w:name="_Ref526954106"/>
-      <w:bookmarkStart w:id="24" w:name="_Toc527217843"/>
-      <w:bookmarkStart w:id="25" w:name="_Toc529782493"/>
-      <w:bookmarkEnd w:id="21"/>
-      <w:bookmarkEnd w:id="22"/>
+      <w:bookmarkStart w:id="26" w:name="OLE_LINK121"/>
+      <w:bookmarkStart w:id="27" w:name="OLE_LINK131"/>
+      <w:bookmarkStart w:id="28" w:name="_Ref526954106"/>
+      <w:bookmarkStart w:id="29" w:name="_Toc527217843"/>
+      <w:bookmarkStart w:id="30" w:name="_Toc532046826"/>
+      <w:bookmarkEnd w:id="26"/>
+      <w:bookmarkEnd w:id="27"/>
       <w:r>
         <w:lastRenderedPageBreak/>
         <w:t>Daten</w:t>
       </w:r>
-      <w:bookmarkEnd w:id="23"/>
-      <w:bookmarkEnd w:id="24"/>
-      <w:bookmarkEnd w:id="25"/>
+      <w:bookmarkEnd w:id="28"/>
+      <w:bookmarkEnd w:id="29"/>
+      <w:bookmarkEnd w:id="30"/>
     </w:p>
     <w:p>
       <w:pPr>
         <w:pStyle w:val="FlietextTH"/>
       </w:pPr>
       <w:r>
-        <w:t xml:space="preserve">In diesem Kapitel </w:t>
-      </w:r>
-      <w:r>
-        <w:t>werden die persistent zu speichernden Daten der Driving-E-Car.de Webapplikation</w:t>
+        <w:t>In diesem Kapitel werden die persistent zu speichernden Daten der Driving-E-Car.de Webapplikation</w:t>
       </w:r>
     </w:p>
     <w:p>
@@ -2628,10 +2394,7 @@
         <w:t>Elektroauto</w:t>
       </w:r>
       <w:r>
-        <w:t xml:space="preserve"> be</w:t>
-      </w:r>
-      <w:r>
-        <w:t>sitzt neben einer Identifikationsnummer (</w:t>
+        <w:t xml:space="preserve"> besitzt neben einer Identifikationsnummer (</w:t>
       </w:r>
       <w:proofErr w:type="spellStart"/>
       <w:r>
@@ -2665,368 +2428,92 @@
         <w:rPr>
           <w:rFonts w:ascii="Courier New" w:hAnsi="Courier New" w:cs="Courier New"/>
         </w:rPr>
-        <w:t xml:space="preserve">, </w:t>
-      </w:r>
+        <w:t xml:space="preserve"> (</w:t>
+      </w:r>
+      <w:proofErr w:type="spellStart"/>
       <w:r>
         <w:rPr>
           <w:rFonts w:ascii="Courier New" w:hAnsi="Courier New" w:cs="Courier New"/>
         </w:rPr>
-        <w:t>Modellnamen</w:t>
-      </w:r>
+        <w:t>hid</w:t>
+      </w:r>
+      <w:proofErr w:type="spellEnd"/>
       <w:r>
         <w:rPr>
           <w:rFonts w:ascii="Courier New" w:hAnsi="Courier New" w:cs="Courier New"/>
         </w:rPr>
-        <w:t xml:space="preserve">, </w:t>
+        <w:t>)</w:t>
       </w:r>
       <w:r>
         <w:rPr>
           <w:rFonts w:ascii="Courier New" w:hAnsi="Courier New" w:cs="Courier New"/>
         </w:rPr>
-        <w:t>Typ (Limousine, Cabrio...)</w:t>
-      </w:r>
+        <w:t xml:space="preserve">, Modellnamen, Typ (Limousine, Cabrio...), Stecker, Bild, Erscheinungsjahr, Leistung (in Kilowatt), Sitze, Leergewicht (in kg), Gesamtgewicht (in kg), Reichweite, Maximales Drehmoment (in </w:t>
+      </w:r>
+      <w:proofErr w:type="spellStart"/>
       <w:r>
         <w:rPr>
           <w:rFonts w:ascii="Courier New" w:hAnsi="Courier New" w:cs="Courier New"/>
         </w:rPr>
-        <w:t xml:space="preserve">, Stecker, </w:t>
-      </w:r>
+        <w:t>Nm</w:t>
+      </w:r>
+      <w:proofErr w:type="spellEnd"/>
       <w:r>
         <w:rPr>
           <w:rFonts w:ascii="Courier New" w:hAnsi="Courier New" w:cs="Courier New"/>
         </w:rPr>
-        <w:t>Bild</w:t>
-      </w:r>
+        <w:t xml:space="preserve">), </w:t>
+      </w:r>
+      <w:proofErr w:type="spellStart"/>
       <w:r>
         <w:rPr>
           <w:rFonts w:ascii="Courier New" w:hAnsi="Courier New" w:cs="Courier New"/>
         </w:rPr>
-        <w:t xml:space="preserve">, Erscheinungsjahr, </w:t>
-      </w:r>
+        <w:t>Hoechstgeschwindigkeit</w:t>
+      </w:r>
+      <w:proofErr w:type="spellEnd"/>
       <w:r>
         <w:rPr>
           <w:rFonts w:ascii="Courier New" w:hAnsi="Courier New" w:cs="Courier New"/>
         </w:rPr>
-        <w:t>Leistung (in Kilowatt)</w:t>
-      </w:r>
+        <w:t xml:space="preserve"> (in km/h), Laderaum (in Litern), Kaufpreis, Leasingpreis, Beschleunigung (von 0 auf 100 in Sekunden), </w:t>
+      </w:r>
+      <w:proofErr w:type="spellStart"/>
       <w:r>
         <w:rPr>
           <w:rFonts w:ascii="Courier New" w:hAnsi="Courier New" w:cs="Courier New"/>
         </w:rPr>
-        <w:t xml:space="preserve">, </w:t>
-      </w:r>
+        <w:t>Batteriekapazitaet</w:t>
+      </w:r>
+      <w:proofErr w:type="spellEnd"/>
       <w:r>
         <w:rPr>
           <w:rFonts w:ascii="Courier New" w:hAnsi="Courier New" w:cs="Courier New"/>
         </w:rPr>
-        <w:t>Sitze</w:t>
-      </w:r>
+        <w:t xml:space="preserve"> (in Amperestunden), Verbrauch (in </w:t>
+      </w:r>
+      <w:proofErr w:type="spellStart"/>
       <w:r>
         <w:rPr>
           <w:rFonts w:ascii="Courier New" w:hAnsi="Courier New" w:cs="Courier New"/>
         </w:rPr>
-        <w:t>, Leergewicht (in kg), Gesamtgewicht (in kg), Reichweite, Maximales Drehm</w:t>
-      </w:r>
+        <w:t>kwh</w:t>
+      </w:r>
+      <w:proofErr w:type="spellEnd"/>
       <w:r>
         <w:rPr>
           <w:rFonts w:ascii="Courier New" w:hAnsi="Courier New" w:cs="Courier New"/>
         </w:rPr>
-        <w:t xml:space="preserve">oment (in </w:t>
-      </w:r>
-      <w:proofErr w:type="spellStart"/>
-      <w:r>
+        <w:t xml:space="preserve"> pro 100 km), Batterieart (Lithium-Ionen, Blei, ...), Sitzmaterial, Farbe, Verkleidungsmaterial, Rekuperation, Klimaanlage, Parkhilfe, Tempomat, Reifendrucksensor, Autoparkfunktion, Sitzheizung, ABS, Fensterheber, Spurhalter, Bluetooth, Bordcomputer, Navi, Beifahrerairbag.</w:t>
+      </w:r>
+    </w:p>
+    <w:p>
+      <w:pPr>
+        <w:pStyle w:val="FlietextTH"/>
+        <w:ind w:left="1416"/>
         <w:rPr>
           <w:rFonts w:ascii="Courier New" w:hAnsi="Courier New" w:cs="Courier New"/>
         </w:rPr>
-        <w:t>Nm</w:t>
-      </w:r>
-      <w:proofErr w:type="spellEnd"/>
-      <w:r>
-        <w:rPr>
-          <w:rFonts w:ascii="Courier New" w:hAnsi="Courier New" w:cs="Courier New"/>
-        </w:rPr>
-        <w:t xml:space="preserve">), </w:t>
-      </w:r>
-      <w:proofErr w:type="spellStart"/>
-      <w:r>
-        <w:rPr>
-          <w:rFonts w:ascii="Courier New" w:hAnsi="Courier New" w:cs="Courier New"/>
-        </w:rPr>
-        <w:t>Hoechstgeschwindigkeit</w:t>
-      </w:r>
-      <w:proofErr w:type="spellEnd"/>
-      <w:r>
-        <w:rPr>
-          <w:rFonts w:ascii="Courier New" w:hAnsi="Courier New" w:cs="Courier New"/>
-        </w:rPr>
-        <w:t xml:space="preserve"> (in km/h)</w:t>
-      </w:r>
-      <w:r>
-        <w:rPr>
-          <w:rFonts w:ascii="Courier New" w:hAnsi="Courier New" w:cs="Courier New"/>
-        </w:rPr>
-        <w:t xml:space="preserve">, Laderaum (in Litern), </w:t>
-      </w:r>
-      <w:r>
-        <w:rPr>
-          <w:rFonts w:ascii="Courier New" w:hAnsi="Courier New" w:cs="Courier New"/>
-        </w:rPr>
-        <w:t>Kaufpreis</w:t>
-      </w:r>
-      <w:r>
-        <w:rPr>
-          <w:rFonts w:ascii="Courier New" w:hAnsi="Courier New" w:cs="Courier New"/>
-        </w:rPr>
-        <w:t xml:space="preserve">, </w:t>
-      </w:r>
-      <w:r>
-        <w:rPr>
-          <w:rFonts w:ascii="Courier New" w:hAnsi="Courier New" w:cs="Courier New"/>
-        </w:rPr>
-        <w:t>Leasingpreis</w:t>
-      </w:r>
-      <w:r>
-        <w:rPr>
-          <w:rFonts w:ascii="Courier New" w:hAnsi="Courier New" w:cs="Courier New"/>
-        </w:rPr>
-        <w:t xml:space="preserve">, Beschleunigung (von 0 auf 100 in Sekunden), </w:t>
-      </w:r>
-      <w:proofErr w:type="spellStart"/>
-      <w:r>
-        <w:rPr>
-          <w:rFonts w:ascii="Courier New" w:hAnsi="Courier New" w:cs="Courier New"/>
-        </w:rPr>
-        <w:t>Batteriekapazitaet</w:t>
-      </w:r>
-      <w:proofErr w:type="spellEnd"/>
-      <w:r>
-        <w:rPr>
-          <w:rFonts w:ascii="Courier New" w:hAnsi="Courier New" w:cs="Courier New"/>
-        </w:rPr>
-        <w:t xml:space="preserve"> (in Amperestunden)</w:t>
-      </w:r>
-      <w:r>
-        <w:rPr>
-          <w:rFonts w:ascii="Courier New" w:hAnsi="Courier New" w:cs="Courier New"/>
-        </w:rPr>
-        <w:t xml:space="preserve">, </w:t>
-      </w:r>
-      <w:r>
-        <w:rPr>
-          <w:rFonts w:ascii="Courier New" w:hAnsi="Courier New" w:cs="Courier New"/>
-        </w:rPr>
-        <w:t xml:space="preserve">Verbrauch (in </w:t>
-      </w:r>
-      <w:proofErr w:type="spellStart"/>
-      <w:r>
-        <w:rPr>
-          <w:rFonts w:ascii="Courier New" w:hAnsi="Courier New" w:cs="Courier New"/>
-        </w:rPr>
-        <w:t>kwh</w:t>
-      </w:r>
-      <w:proofErr w:type="spellEnd"/>
-      <w:r>
-        <w:rPr>
-          <w:rFonts w:ascii="Courier New" w:hAnsi="Courier New" w:cs="Courier New"/>
-        </w:rPr>
-        <w:t xml:space="preserve"> pro 100 km)</w:t>
-      </w:r>
-      <w:r>
-        <w:rPr>
-          <w:rFonts w:ascii="Courier New" w:hAnsi="Courier New" w:cs="Courier New"/>
-        </w:rPr>
-        <w:t xml:space="preserve">, Batterieart (Lithium-Ionen, Blei, ...), Sitzmaterial, </w:t>
-      </w:r>
-      <w:r>
-        <w:rPr>
-          <w:rFonts w:ascii="Courier New" w:hAnsi="Courier New" w:cs="Courier New"/>
-        </w:rPr>
-        <w:t>Farbe</w:t>
-      </w:r>
-      <w:r>
-        <w:rPr>
-          <w:rFonts w:ascii="Courier New" w:hAnsi="Courier New" w:cs="Courier New"/>
-        </w:rPr>
-        <w:t xml:space="preserve">, Verkleidungsmaterial, </w:t>
-      </w:r>
-      <w:r>
-        <w:rPr>
-          <w:rFonts w:ascii="Courier New" w:hAnsi="Courier New" w:cs="Courier New"/>
-        </w:rPr>
-        <w:t>Rekuperation,</w:t>
-      </w:r>
-      <w:r>
-        <w:rPr>
-          <w:rFonts w:ascii="Courier New" w:hAnsi="Courier New" w:cs="Courier New"/>
-        </w:rPr>
-        <w:t xml:space="preserve"> </w:t>
-      </w:r>
-      <w:r>
-        <w:rPr>
-          <w:rFonts w:ascii="Courier New" w:hAnsi="Courier New" w:cs="Courier New"/>
-        </w:rPr>
-        <w:t>Klimaanlage</w:t>
-      </w:r>
-      <w:r>
-        <w:rPr>
-          <w:rFonts w:ascii="Courier New" w:hAnsi="Courier New" w:cs="Courier New"/>
-        </w:rPr>
-        <w:t xml:space="preserve">, </w:t>
-      </w:r>
-      <w:r>
-        <w:rPr>
-          <w:rFonts w:ascii="Courier New" w:hAnsi="Courier New" w:cs="Courier New"/>
-        </w:rPr>
-        <w:t>Parkhilfe</w:t>
-      </w:r>
-      <w:r>
-        <w:rPr>
-          <w:rFonts w:ascii="Courier New" w:hAnsi="Courier New" w:cs="Courier New"/>
-        </w:rPr>
-        <w:t xml:space="preserve">, </w:t>
-      </w:r>
-      <w:r>
-        <w:rPr>
-          <w:rFonts w:ascii="Courier New" w:hAnsi="Courier New" w:cs="Courier New"/>
-        </w:rPr>
-        <w:t>Tempomat</w:t>
-      </w:r>
-      <w:r>
-        <w:rPr>
-          <w:rFonts w:ascii="Courier New" w:hAnsi="Courier New" w:cs="Courier New"/>
-        </w:rPr>
-        <w:t xml:space="preserve">, </w:t>
-      </w:r>
-      <w:r>
-        <w:rPr>
-          <w:rFonts w:ascii="Courier New" w:hAnsi="Courier New" w:cs="Courier New"/>
-        </w:rPr>
-        <w:t>Reifendrucksensor</w:t>
-      </w:r>
-      <w:r>
-        <w:rPr>
-          <w:rFonts w:ascii="Courier New" w:hAnsi="Courier New" w:cs="Courier New"/>
-        </w:rPr>
-        <w:t xml:space="preserve">, </w:t>
-      </w:r>
-      <w:r>
-        <w:rPr>
-          <w:rFonts w:ascii="Courier New" w:hAnsi="Courier New" w:cs="Courier New"/>
-        </w:rPr>
-        <w:t>Autoparkfunktion</w:t>
-      </w:r>
-      <w:r>
-        <w:rPr>
-          <w:rFonts w:ascii="Courier New" w:hAnsi="Courier New" w:cs="Courier New"/>
-        </w:rPr>
-        <w:t xml:space="preserve">, </w:t>
-      </w:r>
-      <w:r>
-        <w:rPr>
-          <w:rFonts w:ascii="Courier New" w:hAnsi="Courier New" w:cs="Courier New"/>
-        </w:rPr>
-        <w:t>Sitzheizung</w:t>
-      </w:r>
-      <w:r>
-        <w:rPr>
-          <w:rFonts w:ascii="Courier New" w:hAnsi="Courier New" w:cs="Courier New"/>
-        </w:rPr>
-        <w:t xml:space="preserve">, </w:t>
-      </w:r>
-      <w:r>
-        <w:rPr>
-          <w:rFonts w:ascii="Courier New" w:hAnsi="Courier New" w:cs="Courier New"/>
-        </w:rPr>
-        <w:t>ABS</w:t>
-      </w:r>
-      <w:r>
-        <w:rPr>
-          <w:rFonts w:ascii="Courier New" w:hAnsi="Courier New" w:cs="Courier New"/>
-        </w:rPr>
-        <w:t xml:space="preserve">, </w:t>
-      </w:r>
-      <w:r>
-        <w:rPr>
-          <w:rFonts w:ascii="Courier New" w:hAnsi="Courier New" w:cs="Courier New"/>
-        </w:rPr>
-        <w:t>Fensterheber</w:t>
-      </w:r>
-      <w:r>
-        <w:rPr>
-          <w:rFonts w:ascii="Courier New" w:hAnsi="Courier New" w:cs="Courier New"/>
-        </w:rPr>
-        <w:t xml:space="preserve">, </w:t>
-      </w:r>
-      <w:r>
-        <w:rPr>
-          <w:rFonts w:ascii="Courier New" w:hAnsi="Courier New" w:cs="Courier New"/>
-        </w:rPr>
-        <w:t>Spurhalter</w:t>
-      </w:r>
-      <w:r>
-        <w:rPr>
-          <w:rFonts w:ascii="Courier New" w:hAnsi="Courier New" w:cs="Courier New"/>
-        </w:rPr>
-        <w:t xml:space="preserve">, </w:t>
-      </w:r>
-      <w:r>
-        <w:rPr>
-          <w:rFonts w:ascii="Courier New" w:hAnsi="Courier New" w:cs="Courier New"/>
-        </w:rPr>
-        <w:t>Bluetooth</w:t>
-      </w:r>
-      <w:r>
-        <w:rPr>
-          <w:rFonts w:ascii="Courier New" w:hAnsi="Courier New" w:cs="Courier New"/>
-        </w:rPr>
-        <w:t xml:space="preserve">, </w:t>
-      </w:r>
-      <w:r>
-        <w:rPr>
-          <w:rFonts w:ascii="Courier New" w:hAnsi="Courier New" w:cs="Courier New"/>
-        </w:rPr>
-        <w:t>Bordcomputer</w:t>
-      </w:r>
-      <w:r>
-        <w:rPr>
-          <w:rFonts w:ascii="Courier New" w:hAnsi="Courier New" w:cs="Courier New"/>
-        </w:rPr>
-        <w:t xml:space="preserve">, </w:t>
-      </w:r>
-      <w:r>
-        <w:rPr>
-          <w:rFonts w:ascii="Courier New" w:hAnsi="Courier New" w:cs="Courier New"/>
-        </w:rPr>
-        <w:t>Navi</w:t>
-      </w:r>
-      <w:r>
-        <w:rPr>
-          <w:rFonts w:ascii="Courier New" w:hAnsi="Courier New" w:cs="Courier New"/>
-        </w:rPr>
-        <w:t xml:space="preserve">, </w:t>
-      </w:r>
-      <w:r>
-        <w:rPr>
-          <w:rFonts w:ascii="Courier New" w:hAnsi="Courier New" w:cs="Courier New"/>
-        </w:rPr>
-        <w:t>Beifahrerai</w:t>
-      </w:r>
-      <w:r>
-        <w:rPr>
-          <w:rFonts w:ascii="Courier New" w:hAnsi="Courier New" w:cs="Courier New"/>
-        </w:rPr>
-        <w:t>rbag</w:t>
-      </w:r>
-      <w:r>
-        <w:rPr>
-          <w:rFonts w:ascii="Courier New" w:hAnsi="Courier New" w:cs="Courier New"/>
-        </w:rPr>
-        <w:t>.</w:t>
-      </w:r>
-    </w:p>
-    <w:p>
-      <w:pPr>
-        <w:pStyle w:val="FlietextTH"/>
       </w:pPr>
     </w:p>
     <w:p>
@@ -3034,27 +2521,168 @@
         <w:pStyle w:val="FlietextTH"/>
         <w:ind w:left="1416" w:hanging="1416"/>
       </w:pPr>
+      <w:r>
+        <w:rPr>
+          <w:b/>
+        </w:rPr>
+        <w:t>Benutzer:</w:t>
+      </w:r>
+      <w:r>
+        <w:tab/>
+        <w:t xml:space="preserve">Ein </w:t>
+      </w:r>
+      <w:r>
+        <w:rPr>
+          <w:rFonts w:ascii="Courier New" w:hAnsi="Courier New" w:cs="Courier New"/>
+        </w:rPr>
+        <w:t>Benutzer</w:t>
+      </w:r>
+      <w:r>
+        <w:t xml:space="preserve"> besitzt neben einer Identifikationsnummer (</w:t>
+      </w:r>
+      <w:proofErr w:type="spellStart"/>
+      <w:r>
+        <w:rPr>
+          <w:rFonts w:ascii="Courier New" w:hAnsi="Courier New" w:cs="Courier New"/>
+        </w:rPr>
+        <w:t>BId</w:t>
+      </w:r>
+      <w:proofErr w:type="spellEnd"/>
+      <w:r>
+        <w:t>) persönliche Angaben wie (</w:t>
+      </w:r>
+      <w:r>
+        <w:rPr>
+          <w:rFonts w:ascii="Courier New" w:hAnsi="Courier New" w:cs="Courier New"/>
+        </w:rPr>
+        <w:t>Benutzername</w:t>
+      </w:r>
+      <w:r>
+        <w:rPr>
+          <w:i/>
+        </w:rPr>
+        <w:t xml:space="preserve">, </w:t>
+      </w:r>
+      <w:r>
+        <w:rPr>
+          <w:rFonts w:ascii="Courier New" w:hAnsi="Courier New" w:cs="Courier New"/>
+        </w:rPr>
+        <w:t>Email</w:t>
+      </w:r>
+      <w:r>
+        <w:rPr>
+          <w:rFonts w:ascii="Times New Roman" w:hAnsi="Times New Roman"/>
+        </w:rPr>
+        <w:t xml:space="preserve"> und </w:t>
+      </w:r>
+      <w:r>
+        <w:rPr>
+          <w:rFonts w:ascii="Courier New" w:hAnsi="Courier New" w:cs="Courier New"/>
+        </w:rPr>
+        <w:t>Passwort</w:t>
+      </w:r>
+      <w:r>
+        <w:t xml:space="preserve">). Diese Angaben sind bis auf den </w:t>
+      </w:r>
+      <w:r>
+        <w:rPr>
+          <w:rFonts w:ascii="Courier New" w:hAnsi="Courier New" w:cs="Courier New"/>
+        </w:rPr>
+        <w:t>Benutzernamen</w:t>
+      </w:r>
+      <w:r>
+        <w:rPr>
+          <w:rFonts w:ascii="Times New Roman" w:hAnsi="Times New Roman"/>
+        </w:rPr>
+        <w:t xml:space="preserve"> </w:t>
+      </w:r>
+      <w:r>
+        <w:rPr>
+          <w:rFonts w:cstheme="majorHAnsi"/>
+        </w:rPr>
+        <w:t>und</w:t>
+      </w:r>
+      <w:r>
+        <w:rPr>
+          <w:rFonts w:ascii="Times New Roman" w:hAnsi="Times New Roman"/>
+        </w:rPr>
+        <w:t xml:space="preserve"> </w:t>
+      </w:r>
+      <w:r>
+        <w:rPr>
+          <w:rFonts w:ascii="Courier New" w:hAnsi="Courier New" w:cs="Courier New"/>
+        </w:rPr>
+        <w:t>Email</w:t>
+      </w:r>
+      <w:r>
+        <w:t xml:space="preserve"> frei, da das System doppelte </w:t>
+      </w:r>
+      <w:r>
+        <w:rPr>
+          <w:rFonts w:cs="Arial"/>
+        </w:rPr>
+        <w:t>Benutzernamen</w:t>
+      </w:r>
+      <w:r>
+        <w:rPr>
+          <w:rFonts w:ascii="Times New Roman" w:hAnsi="Times New Roman"/>
+        </w:rPr>
+        <w:t xml:space="preserve"> </w:t>
+      </w:r>
+      <w:r>
+        <w:rPr>
+          <w:rFonts w:cstheme="majorHAnsi"/>
+        </w:rPr>
+        <w:t>und</w:t>
+      </w:r>
+      <w:r>
+        <w:rPr>
+          <w:rFonts w:ascii="Times New Roman" w:hAnsi="Times New Roman"/>
+        </w:rPr>
+        <w:t xml:space="preserve"> </w:t>
+      </w:r>
+      <w:r>
+        <w:rPr>
+          <w:rFonts w:cs="Arial"/>
+        </w:rPr>
+        <w:t>E-Mails</w:t>
+      </w:r>
+      <w:r>
+        <w:t xml:space="preserve"> nicht akzeptiert.</w:t>
+      </w:r>
     </w:p>
     <w:p>
       <w:pPr>
         <w:pStyle w:val="FlietextTH"/>
         <w:ind w:left="1416" w:hanging="1416"/>
       </w:pPr>
+    </w:p>
+    <w:p>
+      <w:pPr>
+        <w:pStyle w:val="FlietextTH"/>
+        <w:ind w:left="1418" w:hanging="1418"/>
+      </w:pPr>
+      <w:proofErr w:type="spellStart"/>
+      <w:proofErr w:type="gramStart"/>
       <w:r>
         <w:rPr>
           <w:b/>
         </w:rPr>
-        <w:t>Benutzer:</w:t>
-      </w:r>
-      <w:r>
-        <w:tab/>
-        <w:t xml:space="preserve">Ein </w:t>
+        <w:t>Ladestationen:</w:t>
+      </w:r>
+      <w:r>
+        <w:t>Eine</w:t>
+      </w:r>
+      <w:proofErr w:type="spellEnd"/>
+      <w:proofErr w:type="gramEnd"/>
+      <w:r>
+        <w:t xml:space="preserve"> </w:t>
       </w:r>
       <w:r>
         <w:rPr>
           <w:rFonts w:ascii="Courier New" w:hAnsi="Courier New" w:cs="Courier New"/>
         </w:rPr>
-        <w:t>Benutzer</w:t>
+        <w:t>Ladestation</w:t>
       </w:r>
       <w:r>
         <w:t xml:space="preserve"> besitzt neben einer Identifikationsnummer (</w:t>
@@ -3064,113 +2692,79 @@
         <w:rPr>
           <w:rFonts w:ascii="Courier New" w:hAnsi="Courier New" w:cs="Courier New"/>
         </w:rPr>
-        <w:t>BId</w:t>
+        <w:t>LId</w:t>
       </w:r>
       <w:proofErr w:type="spellEnd"/>
       <w:r>
-        <w:t>) persönliche Angaben wie (</w:t>
+        <w:t xml:space="preserve">) einen </w:t>
+      </w:r>
+      <w:r>
+        <w:t xml:space="preserve"> </w:t>
+      </w:r>
+      <w:r>
+        <w:rPr>
+          <w:rFonts w:ascii="Courier New" w:hAnsi="Courier New"/>
+        </w:rPr>
+        <w:t>Betreiber</w:t>
+      </w:r>
+      <w:r>
+        <w:t xml:space="preserve">, das </w:t>
       </w:r>
       <w:r>
         <w:rPr>
           <w:rFonts w:ascii="Courier New" w:hAnsi="Courier New" w:cs="Courier New"/>
         </w:rPr>
-        <w:t>Benutzername</w:t>
-      </w:r>
-      <w:r>
-        <w:rPr>
-          <w:i/>
-        </w:rPr>
+        <w:t>Netzwerk</w:t>
+      </w:r>
+      <w:r>
+        <w:t xml:space="preserve"> zu dem es gehört, eine</w:t>
+      </w:r>
+      <w:r>
+        <w:rPr>
+          <w:rFonts w:ascii="Courier New" w:hAnsi="Courier New"/>
+        </w:rPr>
+        <w:t xml:space="preserve"> Bezeichnung</w:t>
+      </w:r>
+      <w:r>
+        <w:t xml:space="preserve"> sowie eine </w:t>
+      </w:r>
+      <w:r>
+        <w:rPr>
+          <w:rFonts w:ascii="Courier New" w:hAnsi="Courier New"/>
+        </w:rPr>
+        <w:t>Postleitzahl</w:t>
+      </w:r>
+      <w:r>
         <w:t xml:space="preserve">, </w:t>
       </w:r>
       <w:r>
         <w:rPr>
+          <w:rFonts w:ascii="Courier New" w:hAnsi="Courier New"/>
+        </w:rPr>
+        <w:t>Stadt</w:t>
+      </w:r>
+      <w:r>
+        <w:t xml:space="preserve"> und </w:t>
+      </w:r>
+      <w:proofErr w:type="spellStart"/>
+      <w:r>
+        <w:rPr>
+          <w:rFonts w:ascii="Courier New" w:hAnsi="Courier New"/>
+        </w:rPr>
+        <w:t>Strasse</w:t>
+      </w:r>
+      <w:proofErr w:type="spellEnd"/>
+      <w:r>
+        <w:t xml:space="preserve"> für die Ortsbestimmung und den oder die </w:t>
+      </w:r>
+      <w:r>
+        <w:rPr>
           <w:rFonts w:ascii="Courier New" w:hAnsi="Courier New" w:cs="Courier New"/>
         </w:rPr>
-        <w:t>Email</w:t>
-      </w:r>
-      <w:r>
-        <w:rPr>
-          <w:rFonts w:ascii="Times New Roman" w:hAnsi="Times New Roman"/>
-        </w:rPr>
-        <w:t xml:space="preserve"> und </w:t>
-      </w:r>
-      <w:r>
-        <w:rPr>
-          <w:rFonts w:ascii="Courier New" w:hAnsi="Courier New" w:cs="Courier New"/>
-        </w:rPr>
-        <w:t>Passwort</w:t>
-      </w:r>
-      <w:r>
-        <w:t xml:space="preserve">). Diese Angaben sind bis auf den </w:t>
-      </w:r>
-      <w:r>
-        <w:rPr>
-          <w:rFonts w:ascii="Courier New" w:hAnsi="Courier New" w:cs="Courier New"/>
-        </w:rPr>
-        <w:t>Benutzernamen</w:t>
-      </w:r>
-      <w:r>
-        <w:rPr>
-          <w:rFonts w:ascii="Times New Roman" w:hAnsi="Times New Roman"/>
-        </w:rPr>
-        <w:t xml:space="preserve"> </w:t>
-      </w:r>
-      <w:r>
-        <w:rPr>
-          <w:rFonts w:cstheme="majorHAnsi"/>
-        </w:rPr>
-        <w:t>und</w:t>
-      </w:r>
-      <w:r>
-        <w:rPr>
-          <w:rFonts w:ascii="Times New Roman" w:hAnsi="Times New Roman"/>
-        </w:rPr>
-        <w:t xml:space="preserve"> </w:t>
-      </w:r>
-      <w:r>
-        <w:rPr>
-          <w:rFonts w:ascii="Courier New" w:hAnsi="Courier New" w:cs="Courier New"/>
-        </w:rPr>
-        <w:t>Email</w:t>
-      </w:r>
-      <w:r>
-        <w:t xml:space="preserve"> frei, da das System doppelte </w:t>
-      </w:r>
-      <w:r>
-        <w:rPr>
-          <w:rFonts w:cs="Arial"/>
-        </w:rPr>
-        <w:t>Benutzernamen</w:t>
-      </w:r>
-      <w:r>
-        <w:rPr>
-          <w:rFonts w:ascii="Times New Roman" w:hAnsi="Times New Roman"/>
-        </w:rPr>
-        <w:t xml:space="preserve"> </w:t>
-      </w:r>
-      <w:r>
-        <w:rPr>
-          <w:rFonts w:cstheme="majorHAnsi"/>
-        </w:rPr>
-        <w:t>und</w:t>
-      </w:r>
-      <w:r>
-        <w:rPr>
-          <w:rFonts w:ascii="Times New Roman" w:hAnsi="Times New Roman"/>
-        </w:rPr>
-        <w:t xml:space="preserve"> </w:t>
-      </w:r>
-      <w:r>
-        <w:rPr>
-          <w:rFonts w:cs="Arial"/>
-        </w:rPr>
-        <w:t>E-Mails</w:t>
-      </w:r>
-      <w:r>
-        <w:t xml:space="preserve"> nicht a</w:t>
-      </w:r>
-      <w:r>
-        <w:t>kzeptiert.</w:t>
+        <w:t>Stecker</w:t>
+      </w:r>
+      <w:r>
+        <w:t>.</w:t>
       </w:r>
     </w:p>
     <w:p>
@@ -3178,111 +2772,6 @@
         <w:pStyle w:val="FlietextTH"/>
         <w:ind w:left="2124" w:hanging="2124"/>
       </w:pPr>
-      <w:r>
-        <w:rPr>
-          <w:b/>
-        </w:rPr>
-        <w:t>Ladestationen:</w:t>
-      </w:r>
-      <w:r>
-        <w:rPr>
-          <w:b/>
-        </w:rPr>
-        <w:tab/>
-      </w:r>
-      <w:r>
-        <w:t xml:space="preserve">Eine </w:t>
-      </w:r>
-      <w:r>
-        <w:rPr>
-          <w:rFonts w:ascii="Courier New" w:hAnsi="Courier New" w:cs="Courier New"/>
-        </w:rPr>
-        <w:t>Ladestation</w:t>
-      </w:r>
-      <w:r>
-        <w:t xml:space="preserve"> besitzt neben einer Identifikationsnummer (</w:t>
-      </w:r>
-      <w:proofErr w:type="spellStart"/>
-      <w:r>
-        <w:rPr>
-          <w:rFonts w:ascii="Courier New" w:hAnsi="Courier New" w:cs="Courier New"/>
-        </w:rPr>
-        <w:t>LId</w:t>
-      </w:r>
-      <w:proofErr w:type="spellEnd"/>
-      <w:r>
-        <w:t xml:space="preserve">) einen </w:t>
-      </w:r>
-      <w:r>
-        <w:rPr>
-          <w:rFonts w:ascii="Courier New" w:hAnsi="Courier New"/>
-        </w:rPr>
-        <w:t>Betreiber</w:t>
-      </w:r>
-      <w:r>
-        <w:t xml:space="preserve">, das </w:t>
-      </w:r>
-      <w:proofErr w:type="gramStart"/>
-      <w:r>
-        <w:rPr>
-          <w:rFonts w:ascii="Courier New" w:hAnsi="Courier New" w:cs="Courier New"/>
-        </w:rPr>
-        <w:t>Netzwerk</w:t>
-      </w:r>
-      <w:proofErr w:type="gramEnd"/>
-      <w:r>
-        <w:t xml:space="preserve"> zu dem es gehört, eine</w:t>
-      </w:r>
-      <w:r>
-        <w:rPr>
-          <w:rFonts w:ascii="Courier New" w:hAnsi="Courier New"/>
-        </w:rPr>
-        <w:t xml:space="preserve"> Bezeichnung</w:t>
-      </w:r>
-      <w:r>
-        <w:t xml:space="preserve"> sowie eine </w:t>
-      </w:r>
-      <w:r>
-        <w:rPr>
-          <w:rFonts w:ascii="Courier New" w:hAnsi="Courier New"/>
-        </w:rPr>
-        <w:t>Postleitzahl</w:t>
-      </w:r>
-      <w:r>
-        <w:t xml:space="preserve">, </w:t>
-      </w:r>
-      <w:r>
-        <w:rPr>
-          <w:rFonts w:ascii="Courier New" w:hAnsi="Courier New"/>
-        </w:rPr>
-        <w:t>Stadt</w:t>
-      </w:r>
-      <w:r>
-        <w:t xml:space="preserve"> und </w:t>
-      </w:r>
-      <w:proofErr w:type="spellStart"/>
-      <w:r>
-        <w:rPr>
-          <w:rFonts w:ascii="Courier New" w:hAnsi="Courier New"/>
-        </w:rPr>
-        <w:t>Strasse</w:t>
-      </w:r>
-      <w:proofErr w:type="spellEnd"/>
-      <w:r>
-        <w:t xml:space="preserve"> für</w:t>
-      </w:r>
-      <w:r>
-        <w:t xml:space="preserve"> die Ortsbestimmung und den oder die </w:t>
-      </w:r>
-      <w:r>
-        <w:rPr>
-          <w:rFonts w:ascii="Courier New" w:hAnsi="Courier New" w:cs="Courier New"/>
-        </w:rPr>
-        <w:t>Stecker</w:t>
-      </w:r>
-      <w:r>
-        <w:t>.</w:t>
-      </w:r>
     </w:p>
     <w:p>
       <w:pPr>
@@ -3339,14 +2828,15 @@
         <w:t>Namen</w:t>
       </w:r>
       <w:r>
-        <w:t xml:space="preserve">, einen </w:t>
-      </w:r>
-      <w:proofErr w:type="gramStart"/>
-      <w:r>
-        <w:t>Hersteller(</w:t>
+        <w:t>, einen Hersteller</w:t>
+      </w:r>
+      <w:r>
+        <w:t xml:space="preserve"> </w:t>
+      </w:r>
+      <w:r>
+        <w:t>(</w:t>
       </w:r>
       <w:proofErr w:type="spellStart"/>
-      <w:proofErr w:type="gramEnd"/>
       <w:r>
         <w:rPr>
           <w:rFonts w:ascii="Courier New" w:hAnsi="Courier New"/>
@@ -3355,7 +2845,15 @@
       </w:r>
       <w:proofErr w:type="spellEnd"/>
       <w:r>
-        <w:t xml:space="preserve">) zu dem sie Gehört, sowie einen </w:t>
+        <w:t xml:space="preserve">) zu dem sie </w:t>
+      </w:r>
+      <w:r>
+        <w:t>g</w:t>
+      </w:r>
+      <w:bookmarkStart w:id="31" w:name="_GoBack"/>
+      <w:bookmarkEnd w:id="31"/>
+      <w:r>
+        <w:t xml:space="preserve">ehört, sowie einen </w:t>
       </w:r>
       <w:proofErr w:type="spellStart"/>
       <w:r>
@@ -3379,58 +2877,6 @@
           <w:rFonts w:ascii="Courier New" w:hAnsi="Courier New" w:cs="Courier New"/>
         </w:rPr>
         <w:t>Breitengrad</w:t>
-      </w:r>
-      <w:r>
-        <w:t>.</w:t>
-      </w:r>
-    </w:p>
-    <w:p>
-      <w:pPr>
-        <w:pStyle w:val="FlietextTH"/>
-      </w:pPr>
-      <w:r>
-        <w:rPr>
-          <w:b/>
-        </w:rPr>
-        <w:t>Hersteller:</w:t>
-      </w:r>
-      <w:r>
-        <w:rPr>
-          <w:b/>
-        </w:rPr>
-        <w:tab/>
-      </w:r>
-      <w:r>
-        <w:t xml:space="preserve">Der </w:t>
-      </w:r>
-      <w:r>
-        <w:rPr>
-          <w:rFonts w:ascii="Courier New" w:hAnsi="Courier New" w:cs="Courier New"/>
-        </w:rPr>
-        <w:t>Hersteller</w:t>
-      </w:r>
-      <w:r>
-        <w:t xml:space="preserve"> besitzt neben einer Identifikationsnummer (</w:t>
-      </w:r>
-      <w:proofErr w:type="spellStart"/>
-      <w:r>
-        <w:rPr>
-          <w:rFonts w:ascii="Courier New" w:hAnsi="Courier New" w:cs="Courier New"/>
-        </w:rPr>
-        <w:t>HId</w:t>
-      </w:r>
-      <w:proofErr w:type="spellEnd"/>
-      <w:r>
-        <w:t>) e</w:t>
-      </w:r>
-      <w:r>
-        <w:t xml:space="preserve">inen </w:t>
-      </w:r>
-      <w:r>
-        <w:rPr>
-          <w:rFonts w:ascii="Courier New" w:hAnsi="Courier New" w:cs="Courier New"/>
-        </w:rPr>
-        <w:t>Namen</w:t>
       </w:r>
       <w:r>
         <w:t>.</w:t>
@@ -3441,6 +2887,66 @@
         <w:pStyle w:val="FlietextTH"/>
         <w:ind w:left="1416" w:hanging="1416"/>
       </w:pPr>
+    </w:p>
+    <w:p>
+      <w:pPr>
+        <w:pStyle w:val="FlietextTH"/>
+      </w:pPr>
+      <w:r>
+        <w:rPr>
+          <w:b/>
+        </w:rPr>
+        <w:t>Hersteller:</w:t>
+      </w:r>
+      <w:r>
+        <w:rPr>
+          <w:b/>
+        </w:rPr>
+        <w:tab/>
+      </w:r>
+      <w:r>
+        <w:t xml:space="preserve">Der </w:t>
+      </w:r>
+      <w:r>
+        <w:rPr>
+          <w:rFonts w:ascii="Courier New" w:hAnsi="Courier New" w:cs="Courier New"/>
+        </w:rPr>
+        <w:t>Hersteller</w:t>
+      </w:r>
+      <w:r>
+        <w:t xml:space="preserve"> besitzt neben einer Identifikationsnummer (</w:t>
+      </w:r>
+      <w:proofErr w:type="spellStart"/>
+      <w:r>
+        <w:rPr>
+          <w:rFonts w:ascii="Courier New" w:hAnsi="Courier New" w:cs="Courier New"/>
+        </w:rPr>
+        <w:t>HId</w:t>
+      </w:r>
+      <w:proofErr w:type="spellEnd"/>
+      <w:r>
+        <w:t xml:space="preserve">) einen </w:t>
+      </w:r>
+      <w:r>
+        <w:rPr>
+          <w:rFonts w:ascii="Courier New" w:hAnsi="Courier New" w:cs="Courier New"/>
+        </w:rPr>
+        <w:t>Namen</w:t>
+      </w:r>
+      <w:r>
+        <w:t>.</w:t>
+      </w:r>
+    </w:p>
+    <w:p>
+      <w:pPr>
+        <w:pStyle w:val="FlietextTH"/>
+      </w:pPr>
+    </w:p>
+    <w:p>
+      <w:pPr>
+        <w:pStyle w:val="FlietextTH"/>
+        <w:ind w:left="1416" w:hanging="1416"/>
+      </w:pPr>
       <w:r>
         <w:rPr>
           <w:b/>
@@ -3521,6 +3027,17 @@
     </w:p>
     <w:p>
       <w:pPr>
+        <w:spacing w:after="0" w:line="240" w:lineRule="auto"/>
+        <w:rPr>
+          <w:color w:val="000000" w:themeColor="text1"/>
+        </w:rPr>
+      </w:pPr>
+      <w:r>
+        <w:br w:type="page"/>
+      </w:r>
+    </w:p>
+    <w:p>
+      <w:pPr>
         <w:pStyle w:val="FlietextTH"/>
         <w:ind w:left="1416" w:hanging="1416"/>
       </w:pPr>
@@ -3528,13 +3045,8 @@
         <w:rPr>
           <w:b/>
         </w:rPr>
+        <w:lastRenderedPageBreak/>
         <w:t>Filter:</w:t>
-      </w:r>
-      <w:r>
-        <w:rPr>
-          <w:b/>
-        </w:rPr>
-        <w:tab/>
       </w:r>
       <w:r>
         <w:rPr>
@@ -3717,7 +3229,6 @@
         <w:rPr>
           <w:rFonts w:cs="Arial"/>
         </w:rPr>
-        <w:lastRenderedPageBreak/>
         <w:tab/>
       </w:r>
       <w:r>
@@ -3750,13 +3261,7 @@
         <w:rPr>
           <w:rFonts w:cs="Arial"/>
         </w:rPr>
-        <w:t xml:space="preserve"> (Auswahl eines Elements aus ein</w:t>
-      </w:r>
-      <w:r>
-        <w:rPr>
-          <w:rFonts w:cs="Arial"/>
-        </w:rPr>
-        <w:t>er Liste)</w:t>
+        <w:t xml:space="preserve"> (Auswahl eines Elements aus einer Liste)</w:t>
       </w:r>
     </w:p>
     <w:p>
@@ -3961,52 +3466,18 @@
       <w:pPr>
         <w:pStyle w:val="FlietextTH"/>
         <w:ind w:left="1416" w:hanging="1416"/>
-      </w:pPr>
-    </w:p>
-    <w:p>
-      <w:pPr>
-        <w:pStyle w:val="FlietextTH"/>
-        <w:ind w:left="1416" w:hanging="1416"/>
-      </w:pPr>
-    </w:p>
-    <w:p>
-      <w:pPr>
-        <w:pStyle w:val="FlietextTH"/>
-        <w:ind w:left="1416" w:hanging="1416"/>
-      </w:pPr>
-    </w:p>
-    <w:p>
-      <w:pPr>
-        <w:pStyle w:val="FlietextTH"/>
-        <w:ind w:left="1416" w:hanging="1416"/>
-      </w:pPr>
-    </w:p>
-    <w:p>
-      <w:pPr>
-        <w:pStyle w:val="FlietextTH"/>
-        <w:ind w:left="1416" w:hanging="1416"/>
-      </w:pPr>
-    </w:p>
-    <w:p>
-      <w:pPr>
-        <w:pStyle w:val="FlietextTH"/>
-        <w:ind w:left="1416" w:hanging="1416"/>
-      </w:pPr>
-    </w:p>
-    <w:p>
-      <w:pPr>
-        <w:pStyle w:val="FlietextTH"/>
-        <w:ind w:left="1416" w:hanging="1416"/>
+        <w:jc w:val="center"/>
       </w:pPr>
       <w:r>
         <w:rPr>
           <w:noProof/>
         </w:rPr>
+        <w:lastRenderedPageBreak/>
         <w:drawing>
-          <wp:inline distT="0" distB="0" distL="0" distR="0">
-            <wp:extent cx="5669915" cy="5835650"/>
-            <wp:effectExtent l="0" t="0" r="0" b="0"/>
-            <wp:docPr id="5" name="Grafik 3"/>
+          <wp:inline distT="0" distB="0" distL="0" distR="0" wp14:anchorId="780AB7A3" wp14:editId="4E33D04A">
+            <wp:extent cx="5661660" cy="5730240"/>
+            <wp:effectExtent l="0" t="0" r="0" b="3810"/>
+            <wp:docPr id="8" name="Grafik 8"/>
             <wp:cNvGraphicFramePr>
               <a:graphicFrameLocks xmlns:a="http://schemas.openxmlformats.org/drawingml/2006/main" noChangeAspect="1"/>
             </wp:cNvGraphicFramePr>
@@ -4014,13 +3485,20 @@
               <a:graphicData uri="http://schemas.openxmlformats.org/drawingml/2006/picture">
                 <pic:pic xmlns:pic="http://schemas.openxmlformats.org/drawingml/2006/picture">
                   <pic:nvPicPr>
-                    <pic:cNvPr id="5" name="Grafik 3"/>
+                    <pic:cNvPr id="0" name="Picture 1"/>
                     <pic:cNvPicPr>
                       <a:picLocks noChangeAspect="1" noChangeArrowheads="1"/>
                     </pic:cNvPicPr>
                   </pic:nvPicPr>
                   <pic:blipFill>
-                    <a:blip r:embed="rId9"/>
+                    <a:blip r:embed="rId9">
+                      <a:extLst>
+                        <a:ext uri="{28A0092B-C50C-407E-A947-70E740481C1C}">
+                          <a14:useLocalDpi xmlns:a14="http://schemas.microsoft.com/office/drawing/2010/main" val="0"/>
+                        </a:ext>
+                      </a:extLst>
+                    </a:blip>
+                    <a:srcRect/>
                     <a:stretch>
                       <a:fillRect/>
                     </a:stretch>
@@ -4028,11 +3506,15 @@
                   <pic:spPr bwMode="auto">
                     <a:xfrm>
                       <a:off x="0" y="0"/>
-                      <a:ext cx="5669915" cy="5835650"/>
+                      <a:ext cx="5661660" cy="5730240"/>
                     </a:xfrm>
                     <a:prstGeom prst="rect">
                       <a:avLst/>
                     </a:prstGeom>
+                    <a:noFill/>
+                    <a:ln>
+                      <a:noFill/>
+                    </a:ln>
                   </pic:spPr>
                 </pic:pic>
               </a:graphicData>
@@ -4047,17 +3529,128 @@
         <w:ind w:left="1416" w:hanging="1416"/>
         <w:jc w:val="center"/>
       </w:pPr>
-      <w:r>
-        <w:t xml:space="preserve">Abbildung 1.1: Konkrete Umsetzung des ERD in der driving-e-car.de </w:t>
-      </w:r>
-      <w:r>
-        <w:t>Datenbank</w:t>
-      </w:r>
     </w:p>
     <w:p>
       <w:pPr>
         <w:pStyle w:val="FlietextTH"/>
-      </w:pPr>
+        <w:ind w:left="1416" w:hanging="1416"/>
+        <w:jc w:val="center"/>
+      </w:pPr>
+      <w:r>
+        <w:t>Abbildung 1.1</w:t>
+      </w:r>
+      <w:r>
+        <w:t>a</w:t>
+      </w:r>
+      <w:r>
+        <w:t>: Konkrete Umsetzung des ERD in der driving-e-car.de Datenbank</w:t>
+      </w:r>
+    </w:p>
+    <w:p>
+      <w:pPr>
+        <w:spacing w:after="0" w:line="240" w:lineRule="auto"/>
+        <w:rPr>
+          <w:color w:val="000000" w:themeColor="text1"/>
+        </w:rPr>
+      </w:pPr>
+      <w:r>
+        <w:br w:type="page"/>
+      </w:r>
+    </w:p>
+    <w:p>
+      <w:pPr>
+        <w:pStyle w:val="FlietextTH"/>
+        <w:jc w:val="center"/>
+      </w:pPr>
+      <w:r>
+        <w:rPr>
+          <w:noProof/>
+        </w:rPr>
+        <w:lastRenderedPageBreak/>
+        <w:drawing>
+          <wp:inline distT="0" distB="0" distL="0" distR="0" wp14:anchorId="34CA8C43" wp14:editId="5973B6F6">
+            <wp:extent cx="5364480" cy="3352800"/>
+            <wp:effectExtent l="0" t="0" r="7620" b="0"/>
+            <wp:docPr id="12" name="Grafik 12"/>
+            <wp:cNvGraphicFramePr>
+              <a:graphicFrameLocks xmlns:a="http://schemas.openxmlformats.org/drawingml/2006/main" noChangeAspect="1"/>
+            </wp:cNvGraphicFramePr>
+            <a:graphic xmlns:a="http://schemas.openxmlformats.org/drawingml/2006/main">
+              <a:graphicData uri="http://schemas.openxmlformats.org/drawingml/2006/picture">
+                <pic:pic xmlns:pic="http://schemas.openxmlformats.org/drawingml/2006/picture">
+                  <pic:nvPicPr>
+                    <pic:cNvPr id="0" name="Picture 2"/>
+                    <pic:cNvPicPr>
+                      <a:picLocks noChangeAspect="1" noChangeArrowheads="1"/>
+                    </pic:cNvPicPr>
+                  </pic:nvPicPr>
+                  <pic:blipFill>
+                    <a:blip r:embed="rId10">
+                      <a:extLst>
+                        <a:ext uri="{28A0092B-C50C-407E-A947-70E740481C1C}">
+                          <a14:useLocalDpi xmlns:a14="http://schemas.microsoft.com/office/drawing/2010/main" val="0"/>
+                        </a:ext>
+                      </a:extLst>
+                    </a:blip>
+                    <a:srcRect/>
+                    <a:stretch>
+                      <a:fillRect/>
+                    </a:stretch>
+                  </pic:blipFill>
+                  <pic:spPr bwMode="auto">
+                    <a:xfrm>
+                      <a:off x="0" y="0"/>
+                      <a:ext cx="5364480" cy="3352800"/>
+                    </a:xfrm>
+                    <a:prstGeom prst="rect">
+                      <a:avLst/>
+                    </a:prstGeom>
+                    <a:noFill/>
+                    <a:ln>
+                      <a:noFill/>
+                    </a:ln>
+                  </pic:spPr>
+                </pic:pic>
+              </a:graphicData>
+            </a:graphic>
+          </wp:inline>
+        </w:drawing>
+      </w:r>
+    </w:p>
+    <w:p>
+      <w:pPr>
+        <w:pStyle w:val="FlietextTH"/>
+        <w:jc w:val="center"/>
+      </w:pPr>
+    </w:p>
+    <w:p>
+      <w:pPr>
+        <w:pStyle w:val="FlietextTH"/>
+        <w:jc w:val="center"/>
+      </w:pPr>
+      <w:r>
+        <w:t>Abbildung 1.1</w:t>
+      </w:r>
+      <w:r>
+        <w:t>b</w:t>
+      </w:r>
+      <w:r>
+        <w:t>: Konkrete Umsetzung des ERD in der driving-e-car.de Datenbank</w:t>
+      </w:r>
+      <w:r>
+        <w:t xml:space="preserve"> ohne Attribute für eine bessere Übersicht</w:t>
+      </w:r>
+    </w:p>
+    <w:p>
+      <w:pPr>
+        <w:spacing w:after="0" w:line="240" w:lineRule="auto"/>
+        <w:rPr>
+          <w:color w:val="000000" w:themeColor="text1"/>
+        </w:rPr>
+      </w:pPr>
+      <w:r>
+        <w:br w:type="page"/>
+      </w:r>
     </w:p>
     <w:p>
       <w:pPr>
@@ -4068,14 +3661,14 @@
         </w:numPr>
         <w:spacing w:after="240"/>
       </w:pPr>
-      <w:bookmarkStart w:id="26" w:name="_Toc529782494"/>
-      <w:bookmarkStart w:id="27" w:name="_Toc527217844"/>
+      <w:bookmarkStart w:id="32" w:name="_Toc527217844"/>
+      <w:bookmarkStart w:id="33" w:name="_Toc532046827"/>
       <w:r>
         <w:lastRenderedPageBreak/>
         <w:t>Funktionen</w:t>
       </w:r>
-      <w:bookmarkEnd w:id="26"/>
-      <w:bookmarkEnd w:id="27"/>
+      <w:bookmarkEnd w:id="32"/>
+      <w:bookmarkEnd w:id="33"/>
     </w:p>
     <w:p>
       <w:pPr>
@@ -4102,11 +3695,11 @@
         </w:numPr>
         <w:spacing w:before="360" w:after="120"/>
       </w:pPr>
-      <w:bookmarkStart w:id="28" w:name="_Toc529782495"/>
+      <w:bookmarkStart w:id="34" w:name="_Toc532046828"/>
       <w:r>
         <w:t>Benutzer Login</w:t>
       </w:r>
-      <w:bookmarkEnd w:id="28"/>
+      <w:bookmarkEnd w:id="34"/>
     </w:p>
     <w:tbl>
       <w:tblPr>
@@ -4166,10 +3759,7 @@
               <w:spacing w:after="0" w:line="360" w:lineRule="auto"/>
             </w:pPr>
             <w:r>
-              <w:t>Benutzer Logi</w:t>
-            </w:r>
-            <w:r>
-              <w:t>n</w:t>
+              <w:t>Benutzer Login</w:t>
             </w:r>
           </w:p>
         </w:tc>
@@ -4522,10 +4112,7 @@
       </w:r>
       <w:r>
         <w:tab/>
-        <w:t xml:space="preserve">Besucher wird auf </w:t>
-      </w:r>
-      <w:r>
-        <w:t>Nichtübereinstimmung hingewiesen.</w:t>
+        <w:t>Besucher wird auf Nichtübereinstimmung hingewiesen.</w:t>
       </w:r>
     </w:p>
     <w:p>
@@ -4598,58 +4185,18 @@
     </w:p>
     <w:p>
       <w:pPr>
-        <w:pStyle w:val="FlietextTH"/>
-      </w:pPr>
-    </w:p>
-    <w:p>
-      <w:pPr>
-        <w:pStyle w:val="FlietextTH"/>
-      </w:pPr>
-    </w:p>
-    <w:p>
-      <w:pPr>
-        <w:pStyle w:val="FlietextTH"/>
-      </w:pPr>
-    </w:p>
-    <w:p>
-      <w:pPr>
-        <w:pStyle w:val="FlietextTH"/>
-      </w:pPr>
-    </w:p>
-    <w:p>
-      <w:pPr>
-        <w:pStyle w:val="FlietextTH"/>
-      </w:pPr>
-    </w:p>
-    <w:p>
-      <w:pPr>
-        <w:pStyle w:val="FlietextTH"/>
-      </w:pPr>
-    </w:p>
-    <w:p>
-      <w:pPr>
-        <w:pStyle w:val="FlietextTH"/>
-      </w:pPr>
-    </w:p>
-    <w:p>
-      <w:pPr>
-        <w:pStyle w:val="FlietextTH"/>
-      </w:pPr>
-    </w:p>
-    <w:p>
-      <w:pPr>
-        <w:pStyle w:val="FlietextTH"/>
-      </w:pPr>
-    </w:p>
-    <w:p>
-      <w:pPr>
-        <w:pStyle w:val="FlietextTH"/>
-      </w:pPr>
-    </w:p>
-    <w:p>
-      <w:pPr>
-        <w:pStyle w:val="FlietextTH"/>
-      </w:pPr>
+        <w:spacing w:after="0" w:line="240" w:lineRule="auto"/>
+        <w:rPr>
+          <w:color w:val="000000" w:themeColor="text1"/>
+          <w:vertAlign w:val="subscript"/>
+        </w:rPr>
+      </w:pPr>
+      <w:r>
+        <w:rPr>
+          <w:vertAlign w:val="subscript"/>
+        </w:rPr>
+        <w:br w:type="page"/>
+      </w:r>
     </w:p>
     <w:p>
       <w:pPr>
@@ -4660,8 +4207,9 @@
         <w:rPr>
           <w:noProof/>
         </w:rPr>
+        <w:lastRenderedPageBreak/>
         <w:drawing>
-          <wp:inline distT="0" distB="0" distL="0" distR="0">
+          <wp:inline distT="0" distB="0" distL="0" distR="0" wp14:anchorId="473EE64A" wp14:editId="53158670">
             <wp:extent cx="5661660" cy="4373880"/>
             <wp:effectExtent l="0" t="0" r="0" b="7620"/>
             <wp:docPr id="15" name="Grafik 15"/>
@@ -4678,7 +4226,7 @@
                     </pic:cNvPicPr>
                   </pic:nvPicPr>
                   <pic:blipFill>
-                    <a:blip r:embed="rId10">
+                    <a:blip r:embed="rId11">
                       <a:extLst>
                         <a:ext uri="{28A0092B-C50C-407E-A947-70E740481C1C}">
                           <a14:useLocalDpi xmlns:a14="http://schemas.microsoft.com/office/drawing/2010/main" val="0"/>
@@ -4722,10 +4270,7 @@
         <w:jc w:val="center"/>
       </w:pPr>
       <w:r>
-        <w:t>Abbildung 2.1: Aktivi</w:t>
-      </w:r>
-      <w:r>
-        <w:t>tätsdiagramm der Funktion Benutzer Login</w:t>
+        <w:t>Abbildung 2.1: Aktivitätsdiagramm der Funktion Benutzer Login</w:t>
       </w:r>
     </w:p>
     <w:p>
@@ -4742,12 +4287,12 @@
         </w:numPr>
         <w:spacing w:before="360" w:after="120"/>
       </w:pPr>
-      <w:bookmarkStart w:id="29" w:name="_Toc529782496"/>
+      <w:bookmarkStart w:id="35" w:name="_Toc532046829"/>
       <w:r>
         <w:lastRenderedPageBreak/>
         <w:t>Benutzer Registrieren</w:t>
       </w:r>
-      <w:bookmarkEnd w:id="29"/>
+      <w:bookmarkEnd w:id="35"/>
     </w:p>
     <w:tbl>
       <w:tblPr>
@@ -4957,10 +4502,7 @@
               <w:spacing w:after="0" w:line="360" w:lineRule="auto"/>
             </w:pPr>
             <w:r>
-              <w:t xml:space="preserve">Das Betätigen des </w:t>
-            </w:r>
-            <w:r>
-              <w:t>Registrieren-Buttons.</w:t>
+              <w:t>Das Betätigen des Registrieren-Buttons.</w:t>
             </w:r>
           </w:p>
         </w:tc>
@@ -5106,10 +4648,7 @@
         </w:numPr>
       </w:pPr>
       <w:r>
-        <w:t xml:space="preserve">Benutzer auf der Datenbank </w:t>
-      </w:r>
-      <w:r>
-        <w:t>eintragen.</w:t>
+        <w:t>Benutzer auf der Datenbank eintragen.</w:t>
       </w:r>
     </w:p>
     <w:p>
@@ -5263,8 +4802,14 @@
     </w:p>
     <w:p>
       <w:pPr>
-        <w:pStyle w:val="FlietextTH"/>
-      </w:pPr>
+        <w:spacing w:after="0" w:line="240" w:lineRule="auto"/>
+        <w:rPr>
+          <w:color w:val="000000" w:themeColor="text1"/>
+        </w:rPr>
+      </w:pPr>
+      <w:r>
+        <w:br w:type="page"/>
+      </w:r>
     </w:p>
     <w:p>
       <w:pPr>
@@ -5277,7 +4822,7 @@
         </w:rPr>
         <w:lastRenderedPageBreak/>
         <w:drawing>
-          <wp:inline distT="0" distB="0" distL="0" distR="0">
+          <wp:inline distT="0" distB="0" distL="0" distR="0" wp14:anchorId="7BD3638E" wp14:editId="779F3BDD">
             <wp:extent cx="4953000" cy="5810250"/>
             <wp:effectExtent l="0" t="0" r="0" b="0"/>
             <wp:docPr id="7" name="Picture 13"/>
@@ -5294,7 +4839,7 @@
                     </pic:cNvPicPr>
                   </pic:nvPicPr>
                   <pic:blipFill>
-                    <a:blip r:embed="rId11"/>
+                    <a:blip r:embed="rId12"/>
                     <a:stretch>
                       <a:fillRect/>
                     </a:stretch>
@@ -5320,17 +4865,26 @@
         <w:pStyle w:val="FlietextTH"/>
         <w:jc w:val="center"/>
       </w:pPr>
-      <w:r>
-        <w:t>Abbildung 2.2: Aktivitätsdiagramm der Funktion Benutzer Registrier</w:t>
-      </w:r>
-      <w:r>
-        <w:t>en</w:t>
-      </w:r>
     </w:p>
     <w:p>
       <w:pPr>
         <w:pStyle w:val="FlietextTH"/>
-      </w:pPr>
+        <w:jc w:val="center"/>
+      </w:pPr>
+      <w:r>
+        <w:t>Abbildung 2.2: Aktivitätsdiagramm der Funktion Benutzer Registrieren</w:t>
+      </w:r>
+    </w:p>
+    <w:p>
+      <w:pPr>
+        <w:spacing w:after="0" w:line="240" w:lineRule="auto"/>
+        <w:rPr>
+          <w:color w:val="000000" w:themeColor="text1"/>
+        </w:rPr>
+      </w:pPr>
+      <w:r>
+        <w:br w:type="page"/>
+      </w:r>
     </w:p>
     <w:p>
       <w:pPr>
@@ -5341,14 +4895,14 @@
         </w:numPr>
         <w:spacing w:after="240"/>
       </w:pPr>
-      <w:bookmarkStart w:id="30" w:name="_Toc527217845"/>
-      <w:bookmarkStart w:id="31" w:name="_Toc529782497"/>
+      <w:bookmarkStart w:id="36" w:name="_Toc527217845"/>
+      <w:bookmarkStart w:id="37" w:name="_Toc532046830"/>
       <w:r>
         <w:lastRenderedPageBreak/>
         <w:t>Verhalten</w:t>
       </w:r>
-      <w:bookmarkEnd w:id="30"/>
-      <w:bookmarkEnd w:id="31"/>
+      <w:bookmarkEnd w:id="36"/>
+      <w:bookmarkEnd w:id="37"/>
     </w:p>
     <w:p>
       <w:pPr>
@@ -5359,11 +4913,11 @@
         </w:numPr>
         <w:spacing w:before="360" w:after="120"/>
       </w:pPr>
-      <w:bookmarkStart w:id="32" w:name="_Toc529782498"/>
+      <w:bookmarkStart w:id="38" w:name="_Toc532046831"/>
       <w:r>
         <w:t>Akteure der Applikation</w:t>
       </w:r>
-      <w:bookmarkEnd w:id="32"/>
+      <w:bookmarkEnd w:id="38"/>
     </w:p>
     <w:p>
       <w:pPr>
@@ -5375,7 +4929,7 @@
           <w:noProof/>
         </w:rPr>
         <w:drawing>
-          <wp:inline distT="0" distB="0" distL="0" distR="0">
+          <wp:inline distT="0" distB="0" distL="0" distR="0" wp14:anchorId="32C88219" wp14:editId="5133D9D0">
             <wp:extent cx="1958340" cy="2232660"/>
             <wp:effectExtent l="0" t="0" r="3810" b="0"/>
             <wp:docPr id="13" name="Grafik 13"/>
@@ -5392,7 +4946,7 @@
                     </pic:cNvPicPr>
                   </pic:nvPicPr>
                   <pic:blipFill>
-                    <a:blip r:embed="rId12">
+                    <a:blip r:embed="rId13">
                       <a:extLst>
                         <a:ext uri="{28A0092B-C50C-407E-A947-70E740481C1C}">
                           <a14:useLocalDpi xmlns:a14="http://schemas.microsoft.com/office/drawing/2010/main" val="0"/>
@@ -5471,7 +5025,7 @@
           <w:noProof/>
         </w:rPr>
         <w:drawing>
-          <wp:inline distT="0" distB="0" distL="0" distR="0">
+          <wp:inline distT="0" distB="0" distL="0" distR="0" wp14:anchorId="4D37ED82" wp14:editId="759F721C">
             <wp:extent cx="2453640" cy="2278380"/>
             <wp:effectExtent l="0" t="0" r="3810" b="7620"/>
             <wp:docPr id="14" name="Grafik 14"/>
@@ -5488,7 +5042,7 @@
                     </pic:cNvPicPr>
                   </pic:nvPicPr>
                   <pic:blipFill>
-                    <a:blip r:embed="rId13">
+                    <a:blip r:embed="rId14">
                       <a:extLst>
                         <a:ext uri="{28A0092B-C50C-407E-A947-70E740481C1C}">
                           <a14:useLocalDpi xmlns:a14="http://schemas.microsoft.com/office/drawing/2010/main" val="0"/>
@@ -5621,12 +5175,12 @@
         </w:numPr>
         <w:spacing w:before="360" w:after="120"/>
       </w:pPr>
-      <w:bookmarkStart w:id="33" w:name="_Toc529782499"/>
+      <w:bookmarkStart w:id="39" w:name="_Toc532046832"/>
       <w:r>
         <w:lastRenderedPageBreak/>
         <w:t>Login</w:t>
       </w:r>
-      <w:bookmarkEnd w:id="33"/>
+      <w:bookmarkEnd w:id="39"/>
     </w:p>
     <w:p>
       <w:pPr>
@@ -5638,7 +5192,7 @@
           <w:noProof/>
         </w:rPr>
         <w:drawing>
-          <wp:inline distT="0" distB="0" distL="0" distR="0">
+          <wp:inline distT="0" distB="0" distL="0" distR="0" wp14:anchorId="00E98CDE" wp14:editId="1ACDDB52">
             <wp:extent cx="4476750" cy="3429000"/>
             <wp:effectExtent l="0" t="0" r="0" b="0"/>
             <wp:docPr id="9" name="Picture 6"/>
@@ -5655,7 +5209,7 @@
                     </pic:cNvPicPr>
                   </pic:nvPicPr>
                   <pic:blipFill>
-                    <a:blip r:embed="rId14"/>
+                    <a:blip r:embed="rId15"/>
                     <a:stretch>
                       <a:fillRect/>
                     </a:stretch>
@@ -5681,14 +5235,26 @@
         <w:pStyle w:val="FlietextTH"/>
         <w:jc w:val="center"/>
       </w:pPr>
+    </w:p>
+    <w:p>
+      <w:pPr>
+        <w:pStyle w:val="FlietextTH"/>
+        <w:jc w:val="center"/>
+      </w:pPr>
       <w:r>
         <w:t>Abbildung 3.2: Zustandsdiagramm eines Logins</w:t>
       </w:r>
     </w:p>
     <w:p>
       <w:pPr>
-        <w:pStyle w:val="FlietextTH"/>
-      </w:pPr>
+        <w:spacing w:after="0" w:line="240" w:lineRule="auto"/>
+        <w:rPr>
+          <w:color w:val="000000" w:themeColor="text1"/>
+        </w:rPr>
+      </w:pPr>
+      <w:r>
+        <w:br w:type="page"/>
+      </w:r>
     </w:p>
     <w:p>
       <w:pPr>
@@ -5699,14 +5265,14 @@
         </w:numPr>
         <w:spacing w:after="240"/>
       </w:pPr>
-      <w:bookmarkStart w:id="34" w:name="_Toc527217846"/>
-      <w:bookmarkStart w:id="35" w:name="_Toc529782500"/>
+      <w:bookmarkStart w:id="40" w:name="_Toc527217846"/>
+      <w:bookmarkStart w:id="41" w:name="_Toc532046833"/>
       <w:r>
         <w:lastRenderedPageBreak/>
         <w:t>Schnittstellen</w:t>
       </w:r>
-      <w:bookmarkEnd w:id="34"/>
-      <w:bookmarkEnd w:id="35"/>
+      <w:bookmarkEnd w:id="40"/>
+      <w:bookmarkEnd w:id="41"/>
     </w:p>
     <w:tbl>
       <w:tblPr>
@@ -5760,8 +5326,9 @@
                 <w:color w:val="000000" w:themeColor="text1"/>
               </w:rPr>
             </w:pPr>
-            <w:bookmarkStart w:id="36" w:name="_Toc529782501"/>
-            <w:bookmarkStart w:id="37" w:name="_Toc529539735"/>
+            <w:bookmarkStart w:id="42" w:name="_Toc529782501"/>
+            <w:bookmarkStart w:id="43" w:name="_Toc529539735"/>
+            <w:bookmarkStart w:id="44" w:name="_Toc532046834"/>
             <w:proofErr w:type="spellStart"/>
             <w:r>
               <w:rPr>
@@ -5780,8 +5347,9 @@
               </w:rPr>
               <w:t>.-Fall</w:t>
             </w:r>
-            <w:bookmarkEnd w:id="36"/>
-            <w:bookmarkEnd w:id="37"/>
+            <w:bookmarkEnd w:id="42"/>
+            <w:bookmarkEnd w:id="43"/>
+            <w:bookmarkEnd w:id="44"/>
           </w:p>
         </w:tc>
         <w:tc>
@@ -5811,8 +5379,9 @@
                 <w:color w:val="000000" w:themeColor="text1"/>
               </w:rPr>
             </w:pPr>
-            <w:bookmarkStart w:id="38" w:name="_Toc529539736"/>
-            <w:bookmarkStart w:id="39" w:name="_Toc529782502"/>
+            <w:bookmarkStart w:id="45" w:name="_Toc529539736"/>
+            <w:bookmarkStart w:id="46" w:name="_Toc529782502"/>
+            <w:bookmarkStart w:id="47" w:name="_Toc532046835"/>
             <w:r>
               <w:rPr>
                 <w:b/>
@@ -5821,8 +5390,9 @@
               </w:rPr>
               <w:t>Involvierte Schnittstelle</w:t>
             </w:r>
-            <w:bookmarkEnd w:id="38"/>
-            <w:bookmarkEnd w:id="39"/>
+            <w:bookmarkEnd w:id="45"/>
+            <w:bookmarkEnd w:id="46"/>
+            <w:bookmarkEnd w:id="47"/>
           </w:p>
         </w:tc>
         <w:tc>
@@ -5852,8 +5422,9 @@
                 <w:color w:val="000000" w:themeColor="text1"/>
               </w:rPr>
             </w:pPr>
-            <w:bookmarkStart w:id="40" w:name="_Toc529539737"/>
-            <w:bookmarkStart w:id="41" w:name="_Toc529782503"/>
+            <w:bookmarkStart w:id="48" w:name="_Toc529539737"/>
+            <w:bookmarkStart w:id="49" w:name="_Toc529782503"/>
+            <w:bookmarkStart w:id="50" w:name="_Toc532046836"/>
             <w:r>
               <w:rPr>
                 <w:b/>
@@ -5862,8 +5433,9 @@
               </w:rPr>
               <w:t>Kurzbeschreibung</w:t>
             </w:r>
-            <w:bookmarkEnd w:id="40"/>
-            <w:bookmarkEnd w:id="41"/>
+            <w:bookmarkEnd w:id="48"/>
+            <w:bookmarkEnd w:id="49"/>
+            <w:bookmarkEnd w:id="50"/>
           </w:p>
         </w:tc>
       </w:tr>
@@ -6004,11 +5576,9 @@
             <w:r>
               <w:t xml:space="preserve">Dialog </w:t>
             </w:r>
-            <w:proofErr w:type="spellStart"/>
-            <w:r>
-              <w:t>ElektroautosAnzeigen</w:t>
-            </w:r>
-            <w:proofErr w:type="spellEnd"/>
+            <w:r>
+              <w:t>Autos</w:t>
+            </w:r>
           </w:p>
         </w:tc>
         <w:tc>
@@ -6029,6 +5599,86 @@
             </w:pPr>
             <w:r>
               <w:t>Gefilterte Elektroautos anzeigen</w:t>
+            </w:r>
+          </w:p>
+        </w:tc>
+      </w:tr>
+      <w:tr>
+        <w:trPr>
+          <w:trHeight w:val="453"/>
+        </w:trPr>
+        <w:tc>
+          <w:tcPr>
+            <w:tcW w:w="1188" w:type="dxa"/>
+            <w:tcBorders>
+              <w:top w:val="single" w:sz="8" w:space="0" w:color="FFFFFF"/>
+              <w:left w:val="single" w:sz="8" w:space="0" w:color="FFFFFF"/>
+              <w:bottom w:val="single" w:sz="8" w:space="0" w:color="FFFFFF"/>
+              <w:right w:val="single" w:sz="8" w:space="0" w:color="FFFFFF"/>
+            </w:tcBorders>
+            <w:shd w:val="clear" w:color="auto" w:fill="E6E6E6"/>
+          </w:tcPr>
+          <w:p>
+            <w:pPr>
+              <w:pStyle w:val="FlietextTH"/>
+              <w:spacing w:after="0" w:line="240" w:lineRule="auto"/>
+              <w:rPr>
+                <w:b/>
+              </w:rPr>
+            </w:pPr>
+            <w:r>
+              <w:rPr>
+                <w:b/>
+              </w:rPr>
+              <w:t>/LF110</w:t>
+            </w:r>
+          </w:p>
+        </w:tc>
+        <w:tc>
+          <w:tcPr>
+            <w:tcW w:w="2804" w:type="dxa"/>
+            <w:tcBorders>
+              <w:top w:val="single" w:sz="8" w:space="0" w:color="FFFFFF"/>
+              <w:left w:val="single" w:sz="8" w:space="0" w:color="FFFFFF"/>
+              <w:bottom w:val="single" w:sz="8" w:space="0" w:color="FFFFFF"/>
+              <w:right w:val="single" w:sz="8" w:space="0" w:color="FFFFFF"/>
+            </w:tcBorders>
+            <w:shd w:val="clear" w:color="auto" w:fill="E6E6E6"/>
+          </w:tcPr>
+          <w:p>
+            <w:pPr>
+              <w:pStyle w:val="FlietextTH"/>
+              <w:spacing w:after="0" w:line="240" w:lineRule="auto"/>
+            </w:pPr>
+            <w:r>
+              <w:t>Dialog Auto</w:t>
+            </w:r>
+          </w:p>
+        </w:tc>
+        <w:tc>
+          <w:tcPr>
+            <w:tcW w:w="4911" w:type="dxa"/>
+            <w:tcBorders>
+              <w:top w:val="single" w:sz="8" w:space="0" w:color="FFFFFF"/>
+              <w:left w:val="single" w:sz="8" w:space="0" w:color="FFFFFF"/>
+              <w:bottom w:val="single" w:sz="8" w:space="0" w:color="FFFFFF"/>
+              <w:right w:val="single" w:sz="8" w:space="0" w:color="FFFFFF"/>
+            </w:tcBorders>
+            <w:shd w:val="clear" w:color="auto" w:fill="E6E6E6"/>
+          </w:tcPr>
+          <w:p>
+            <w:pPr>
+              <w:pStyle w:val="FlietextTH"/>
+              <w:spacing w:after="0" w:line="240" w:lineRule="auto"/>
+            </w:pPr>
+            <w:r>
+              <w:t>Details zu</w:t>
+            </w:r>
+            <w:r>
+              <w:t xml:space="preserve"> einem</w:t>
+            </w:r>
+            <w:r>
+              <w:t xml:space="preserve"> Elektroauto anzeigen</w:t>
             </w:r>
           </w:p>
         </w:tc>
@@ -6155,10 +5805,7 @@
               <w:spacing w:after="0" w:line="240" w:lineRule="auto"/>
             </w:pPr>
             <w:r>
-              <w:t xml:space="preserve">Dialog </w:t>
-            </w:r>
-            <w:r>
-              <w:t>Registrierung</w:t>
+              <w:t>Dialog Registrierung</w:t>
             </w:r>
           </w:p>
         </w:tc>
@@ -6772,10 +6419,10 @@
       </w:pPr>
     </w:p>
     <w:sectPr>
-      <w:headerReference w:type="default" r:id="rId15"/>
-      <w:footerReference w:type="default" r:id="rId16"/>
-      <w:headerReference w:type="first" r:id="rId17"/>
-      <w:footerReference w:type="first" r:id="rId18"/>
+      <w:headerReference w:type="default" r:id="rId16"/>
+      <w:footerReference w:type="default" r:id="rId17"/>
+      <w:headerReference w:type="first" r:id="rId18"/>
+      <w:footerReference w:type="first" r:id="rId19"/>
       <w:pgSz w:w="11906" w:h="16838"/>
       <w:pgMar w:top="1576" w:right="1117" w:bottom="1293" w:left="1860" w:header="567" w:footer="340" w:gutter="0"/>
       <w:cols w:space="720"/>
@@ -6821,23 +6468,23 @@
         <w:tab w:val="left" w:pos="6747"/>
       </w:tabs>
     </w:pPr>
-    <w:bookmarkStart w:id="42" w:name="OLE_LINK46"/>
-    <w:bookmarkStart w:id="43" w:name="OLE_LINK45"/>
-    <w:bookmarkStart w:id="44" w:name="OLE_LINK19"/>
-    <w:bookmarkStart w:id="45" w:name="OLE_LINK18"/>
-    <w:bookmarkStart w:id="46" w:name="OLE_LINK17"/>
-    <w:bookmarkStart w:id="47" w:name="OLE_LINK8"/>
-    <w:bookmarkStart w:id="48" w:name="OLE_LINK7"/>
+    <w:bookmarkStart w:id="51" w:name="OLE_LINK46"/>
+    <w:bookmarkStart w:id="52" w:name="OLE_LINK45"/>
+    <w:bookmarkStart w:id="53" w:name="OLE_LINK19"/>
+    <w:bookmarkStart w:id="54" w:name="OLE_LINK18"/>
+    <w:bookmarkStart w:id="55" w:name="OLE_LINK17"/>
+    <w:bookmarkStart w:id="56" w:name="OLE_LINK8"/>
+    <w:bookmarkStart w:id="57" w:name="OLE_LINK7"/>
     <w:r>
       <w:t>TH Köln</w:t>
     </w:r>
-    <w:bookmarkEnd w:id="42"/>
-    <w:bookmarkEnd w:id="43"/>
-    <w:bookmarkEnd w:id="44"/>
-    <w:bookmarkEnd w:id="45"/>
-    <w:bookmarkEnd w:id="46"/>
-    <w:bookmarkEnd w:id="47"/>
-    <w:bookmarkEnd w:id="48"/>
+    <w:bookmarkEnd w:id="51"/>
+    <w:bookmarkEnd w:id="52"/>
+    <w:bookmarkEnd w:id="53"/>
+    <w:bookmarkEnd w:id="54"/>
+    <w:bookmarkEnd w:id="55"/>
+    <w:bookmarkEnd w:id="56"/>
+    <w:bookmarkEnd w:id="57"/>
   </w:p>
 </w:ftr>
 </file>
@@ -6850,7 +6497,7 @@
         <w:noProof/>
       </w:rPr>
       <w:drawing>
-        <wp:anchor distT="0" distB="635" distL="114300" distR="114300" simplePos="0" relativeHeight="4" behindDoc="1" locked="0" layoutInCell="1" allowOverlap="1">
+        <wp:anchor distT="0" distB="635" distL="114300" distR="114300" simplePos="0" relativeHeight="4" behindDoc="1" locked="0" layoutInCell="1" allowOverlap="1" wp14:anchorId="70F4144C" wp14:editId="5EBB9F91">
           <wp:simplePos x="0" y="0"/>
           <wp:positionH relativeFrom="page">
             <wp:posOffset>4723765</wp:posOffset>
@@ -6996,7 +6643,7 @@
       <mc:AlternateContent>
         <mc:Choice Requires="wpg">
           <w:drawing>
-            <wp:anchor distT="0" distB="0" distL="114300" distR="114300" simplePos="0" relativeHeight="2" behindDoc="1" locked="0" layoutInCell="1" allowOverlap="1" wp14:anchorId="2E4C0326">
+            <wp:anchor distT="0" distB="0" distL="114300" distR="114300" simplePos="0" relativeHeight="2" behindDoc="1" locked="0" layoutInCell="1" allowOverlap="1" wp14:anchorId="28515C4E" wp14:editId="544EDFFF">
               <wp:simplePos x="0" y="0"/>
               <wp:positionH relativeFrom="page">
                 <wp:posOffset>954405</wp:posOffset>
@@ -7152,14 +6799,14 @@
         </mc:Fallback>
       </mc:AlternateContent>
     </w:r>
-    <w:bookmarkStart w:id="49" w:name="OLE_LINK3"/>
-    <w:bookmarkStart w:id="50" w:name="OLE_LINK9"/>
-    <w:bookmarkStart w:id="51" w:name="OLE_LINK10"/>
-    <w:bookmarkStart w:id="52" w:name="OLE_LINK11"/>
-    <w:bookmarkEnd w:id="49"/>
-    <w:bookmarkEnd w:id="50"/>
-    <w:bookmarkEnd w:id="51"/>
-    <w:bookmarkEnd w:id="52"/>
+    <w:bookmarkStart w:id="58" w:name="OLE_LINK3"/>
+    <w:bookmarkStart w:id="59" w:name="OLE_LINK9"/>
+    <w:bookmarkStart w:id="60" w:name="OLE_LINK10"/>
+    <w:bookmarkStart w:id="61" w:name="OLE_LINK11"/>
+    <w:bookmarkEnd w:id="58"/>
+    <w:bookmarkEnd w:id="59"/>
+    <w:bookmarkEnd w:id="60"/>
+    <w:bookmarkEnd w:id="61"/>
   </w:p>
 </w:hdr>
 </file>
@@ -9561,6 +9208,18 @@
       </w:tcPr>
     </w:tblStylePr>
   </w:style>
+  <w:style w:type="character" w:styleId="Hyperlink">
+    <w:name w:val="Hyperlink"/>
+    <w:basedOn w:val="Absatz-Standardschriftart"/>
+    <w:uiPriority w:val="99"/>
+    <w:unhideWhenUsed/>
+    <w:locked/>
+    <w:rsid w:val="00F173F2"/>
+    <w:rPr>
+      <w:color w:val="005294" w:themeColor="hyperlink"/>
+      <w:u w:val="single"/>
+    </w:rPr>
+  </w:style>
 </w:styles>
 </file>
 
@@ -9912,7 +9571,7 @@
 </file>
 
 <file path=customXml/itemProps2.xml><?xml version="1.0" encoding="utf-8"?>
-<ds:datastoreItem xmlns:ds="http://schemas.openxmlformats.org/officeDocument/2006/customXml" ds:itemID="{8DFAB586-8781-4F49-B689-F0C16F5BEC5A}">
+<ds:datastoreItem xmlns:ds="http://schemas.openxmlformats.org/officeDocument/2006/customXml" ds:itemID="{3BD679E1-3DB2-481D-97AC-5ABFBB9D4208}">
   <ds:schemaRefs>
     <ds:schemaRef ds:uri="http://schemas.openxmlformats.org/officeDocument/2006/bibliography"/>
   </ds:schemaRefs>

</xml_diff>